<commit_message>
Added complete Validation_Status_and_Feedback.docx and updated Validation_Project_Requirements.doc
</commit_message>
<xml_diff>
--- a/Documentation/Validate_Project_Requirements(PharmaCare).docx
+++ b/Documentation/Validate_Project_Requirements(PharmaCare).docx
@@ -126,6 +126,9 @@
             <w:r>
               <w:t xml:space="preserve">Jake </w:t>
             </w:r>
+            <w:r>
+              <w:t>Smith</w:t>
+            </w:r>
           </w:p>
         </w:tc>
       </w:tr>
@@ -153,6 +156,9 @@
             <w:pPr>
               <w:spacing w:before="80" w:after="80" w:line="240" w:lineRule="auto"/>
             </w:pPr>
+            <w:r>
+              <w:t>Jake Smith</w:t>
+            </w:r>
           </w:p>
         </w:tc>
       </w:tr>
@@ -210,6 +216,9 @@
             <w:pPr>
               <w:spacing w:before="80" w:after="80" w:line="240" w:lineRule="auto"/>
             </w:pPr>
+            <w:r>
+              <w:t>22/11/18</w:t>
+            </w:r>
           </w:p>
         </w:tc>
       </w:tr>
@@ -430,6 +439,11 @@
             <w:pPr>
               <w:spacing w:before="80" w:after="80" w:line="240" w:lineRule="auto"/>
             </w:pPr>
+            <w:r>
+              <w:t>18/11/18</w:t>
+            </w:r>
+            <w:bookmarkStart w:id="0" w:name="_GoBack"/>
+            <w:bookmarkEnd w:id="0"/>
           </w:p>
         </w:tc>
         <w:tc>
@@ -1136,6 +1150,23 @@
                 <w:sz w:val="16"/>
                 <w:szCs w:val="16"/>
               </w:rPr>
+              <w:t>Modifies a Prescription with test data</w:t>
+            </w:r>
+          </w:p>
+        </w:tc>
+        <w:tc>
+          <w:tcPr>
+            <w:tcW w:w="1134" w:type="dxa"/>
+          </w:tcPr>
+          <w:p>
+            <w:pPr>
+              <w:spacing w:before="80" w:after="80" w:line="240" w:lineRule="auto"/>
+            </w:pPr>
+            <w:r>
+              <w:rPr>
+                <w:sz w:val="16"/>
+                <w:szCs w:val="16"/>
+              </w:rPr>
               <w:t xml:space="preserve">Modifies </w:t>
             </w:r>
             <w:r>
@@ -1143,30 +1174,6 @@
                 <w:sz w:val="16"/>
                 <w:szCs w:val="16"/>
               </w:rPr>
-              <w:t>a Prescription with test data</w:t>
-            </w:r>
-          </w:p>
-        </w:tc>
-        <w:tc>
-          <w:tcPr>
-            <w:tcW w:w="1134" w:type="dxa"/>
-          </w:tcPr>
-          <w:p>
-            <w:pPr>
-              <w:spacing w:before="80" w:after="80" w:line="240" w:lineRule="auto"/>
-            </w:pPr>
-            <w:r>
-              <w:rPr>
-                <w:sz w:val="16"/>
-                <w:szCs w:val="16"/>
-              </w:rPr>
-              <w:t xml:space="preserve">Modifies </w:t>
-            </w:r>
-            <w:r>
-              <w:rPr>
-                <w:sz w:val="16"/>
-                <w:szCs w:val="16"/>
-              </w:rPr>
               <w:t xml:space="preserve">a prescription and inputs it into </w:t>
             </w:r>
             <w:r>
@@ -1195,21 +1202,7 @@
                 <w:sz w:val="16"/>
                 <w:szCs w:val="16"/>
               </w:rPr>
-              <w:t xml:space="preserve">Will be implemented in the same page as </w:t>
-            </w:r>
-            <w:r>
-              <w:rPr>
-                <w:sz w:val="16"/>
-                <w:szCs w:val="16"/>
-              </w:rPr>
-              <w:t xml:space="preserve">write </w:t>
-            </w:r>
-            <w:r>
-              <w:rPr>
-                <w:sz w:val="16"/>
-                <w:szCs w:val="16"/>
-              </w:rPr>
-              <w:t>modify and cancel prescription</w:t>
+              <w:t>Will be implemented in the same page as write modify and cancel prescription</w:t>
             </w:r>
           </w:p>
         </w:tc>
@@ -1498,21 +1491,7 @@
                 <w:sz w:val="16"/>
                 <w:szCs w:val="16"/>
               </w:rPr>
-              <w:t xml:space="preserve">Will be implemented in the same page as modify and </w:t>
-            </w:r>
-            <w:r>
-              <w:rPr>
-                <w:sz w:val="16"/>
-                <w:szCs w:val="16"/>
-              </w:rPr>
-              <w:t>write</w:t>
-            </w:r>
-            <w:r>
-              <w:rPr>
-                <w:sz w:val="16"/>
-                <w:szCs w:val="16"/>
-              </w:rPr>
-              <w:t xml:space="preserve"> prescription</w:t>
+              <w:t>Will be implemented in the same page as modify and write prescription</w:t>
             </w:r>
           </w:p>
         </w:tc>
@@ -1781,21 +1760,7 @@
                 <w:sz w:val="16"/>
                 <w:szCs w:val="16"/>
               </w:rPr>
-              <w:t xml:space="preserve">View/Print </w:t>
-            </w:r>
-            <w:r>
-              <w:rPr>
-                <w:sz w:val="16"/>
-                <w:szCs w:val="16"/>
-              </w:rPr>
-              <w:t>hospital</w:t>
-            </w:r>
-            <w:r>
-              <w:rPr>
-                <w:sz w:val="16"/>
-                <w:szCs w:val="16"/>
-              </w:rPr>
-              <w:t xml:space="preserve"> prescriptions</w:t>
+              <w:t>View/Print hospital prescriptions</w:t>
             </w:r>
           </w:p>
         </w:tc>
@@ -2073,21 +2038,7 @@
                 <w:szCs w:val="16"/>
               </w:rPr>
               <w:lastRenderedPageBreak/>
-              <w:t xml:space="preserve">View and </w:t>
-            </w:r>
-            <w:r>
-              <w:rPr>
-                <w:sz w:val="16"/>
-                <w:szCs w:val="16"/>
-              </w:rPr>
-              <w:t>Dispatch</w:t>
-            </w:r>
-            <w:r>
-              <w:rPr>
-                <w:sz w:val="16"/>
-                <w:szCs w:val="16"/>
-              </w:rPr>
-              <w:t xml:space="preserve"> </w:t>
+              <w:t xml:space="preserve">View and Dispatch </w:t>
             </w:r>
             <w:r>
               <w:rPr>
@@ -2147,6 +2098,7 @@
               <w:spacing w:before="80" w:after="80" w:line="240" w:lineRule="auto"/>
             </w:pPr>
             <w:r>
+              <w:lastRenderedPageBreak/>
               <w:t>6</w:t>
             </w:r>
           </w:p>
@@ -2431,14 +2383,7 @@
                 <w:sz w:val="16"/>
                 <w:szCs w:val="16"/>
               </w:rPr>
-              <w:t xml:space="preserve"> using </w:t>
-            </w:r>
-            <w:r>
-              <w:rPr>
-                <w:sz w:val="16"/>
-                <w:szCs w:val="16"/>
-              </w:rPr>
-              <w:t xml:space="preserve">hospital information </w:t>
+              <w:t xml:space="preserve"> using hospital information </w:t>
             </w:r>
           </w:p>
         </w:tc>
@@ -3236,14 +3181,7 @@
                 <w:sz w:val="16"/>
                 <w:szCs w:val="16"/>
               </w:rPr>
-              <w:t xml:space="preserve">View and print produce list for Nursing station using </w:t>
-            </w:r>
-            <w:r>
-              <w:rPr>
-                <w:sz w:val="16"/>
-                <w:szCs w:val="16"/>
-              </w:rPr>
-              <w:t xml:space="preserve">hospital information </w:t>
+              <w:t xml:space="preserve">View and print produce list for Nursing station using hospital information </w:t>
             </w:r>
           </w:p>
         </w:tc>
@@ -4267,15 +4205,7 @@
                 <w:sz w:val="16"/>
                 <w:szCs w:val="16"/>
               </w:rPr>
-              <w:t>Well-designed source code</w:t>
-            </w:r>
-            <w:r>
-              <w:rPr>
-                <w:rFonts w:cs="Arial"/>
-                <w:sz w:val="16"/>
-                <w:szCs w:val="16"/>
-              </w:rPr>
-              <w:t xml:space="preserve"> </w:t>
+              <w:t xml:space="preserve">Well-designed source code </w:t>
             </w:r>
           </w:p>
         </w:tc>
@@ -4291,31 +4221,7 @@
               <w:rPr>
                 <w:sz w:val="16"/>
               </w:rPr>
-              <w:t xml:space="preserve">Using HPCDS send a request to PMS, to </w:t>
-            </w:r>
-            <w:r>
-              <w:rPr>
-                <w:sz w:val="16"/>
-              </w:rPr>
-              <w:t>cancel</w:t>
-            </w:r>
-            <w:r>
-              <w:rPr>
-                <w:sz w:val="16"/>
-              </w:rPr>
-              <w:t xml:space="preserve"> </w:t>
-            </w:r>
-            <w:r>
-              <w:rPr>
-                <w:sz w:val="16"/>
-              </w:rPr>
-              <w:t>prescription</w:t>
-            </w:r>
-            <w:r>
-              <w:rPr>
-                <w:sz w:val="16"/>
-              </w:rPr>
-              <w:t xml:space="preserve">  using test data</w:t>
+              <w:t>Using HPCDS send a request to PMS, to cancel prescription  using test data</w:t>
             </w:r>
           </w:p>
         </w:tc>
@@ -4331,19 +4237,7 @@
               <w:rPr>
                 <w:sz w:val="16"/>
               </w:rPr>
-              <w:t xml:space="preserve">Using HPCDS send a request to PMS, to </w:t>
-            </w:r>
-            <w:r>
-              <w:rPr>
-                <w:sz w:val="16"/>
-              </w:rPr>
-              <w:t>prescription</w:t>
-            </w:r>
-            <w:r>
-              <w:rPr>
-                <w:sz w:val="16"/>
-              </w:rPr>
-              <w:t xml:space="preserve">  </w:t>
+              <w:t xml:space="preserve">Using HPCDS send a request to PMS, to prescription  </w:t>
             </w:r>
           </w:p>
         </w:tc>
@@ -4523,8 +4417,6 @@
             <w:r>
               <w:t>20/11/18</w:t>
             </w:r>
-            <w:bookmarkStart w:id="0" w:name="_GoBack"/>
-            <w:bookmarkEnd w:id="0"/>
           </w:p>
         </w:tc>
       </w:tr>
@@ -8810,15 +8702,6 @@
 </file>
 
 <file path=customXml/item1.xml><?xml version="1.0" encoding="utf-8"?>
-<?mso-contentType ?>
-<FormTemplates xmlns="http://schemas.microsoft.com/sharepoint/v3/contenttype/forms">
-  <Display>DocumentLibraryForm</Display>
-  <Edit>DocumentLibraryForm</Edit>
-  <New>DocumentLibraryForm</New>
-</FormTemplates>
-</file>
-
-<file path=customXml/item2.xml><?xml version="1.0" encoding="utf-8"?>
 <ct:contentTypeSchema xmlns:ct="http://schemas.microsoft.com/office/2006/metadata/contentType" xmlns:ma="http://schemas.microsoft.com/office/2006/metadata/properties/metaAttributes" ct:_="" ma:_="" ma:contentTypeName="Document" ma:contentTypeID="0x010100A33DF2CB7CBF21488CE24248D7EFC793" ma:contentTypeVersion="2" ma:contentTypeDescription="Create a new document." ma:contentTypeScope="" ma:versionID="057395ed9529d017bd022b22e68f8596">
   <xsd:schema xmlns:xsd="http://www.w3.org/2001/XMLSchema" xmlns:xs="http://www.w3.org/2001/XMLSchema" xmlns:p="http://schemas.microsoft.com/office/2006/metadata/properties" xmlns:ns1="http://schemas.microsoft.com/sharepoint/v3" targetNamespace="http://schemas.microsoft.com/office/2006/metadata/properties" ma:root="true" ma:fieldsID="69998be921081f9b34d9aae6dbf37bad" ns1:_="">
     <xsd:import namespace="http://schemas.microsoft.com/sharepoint/v3"/>
@@ -8950,6 +8833,15 @@
 </ct:contentTypeSchema>
 </file>
 
+<file path=customXml/item2.xml><?xml version="1.0" encoding="utf-8"?>
+<?mso-contentType ?>
+<FormTemplates xmlns="http://schemas.microsoft.com/sharepoint/v3/contenttype/forms">
+  <Display>DocumentLibraryForm</Display>
+  <Edit>DocumentLibraryForm</Edit>
+  <New>DocumentLibraryForm</New>
+</FormTemplates>
+</file>
+
 <file path=customXml/item3.xml><?xml version="1.0" encoding="utf-8"?>
 <p:properties xmlns:p="http://schemas.microsoft.com/office/2006/metadata/properties" xmlns:xsi="http://www.w3.org/2001/XMLSchema-instance" xmlns:pc="http://schemas.microsoft.com/office/infopath/2007/PartnerControls">
   <documentManagement>
@@ -8960,14 +8852,6 @@
 </file>
 
 <file path=customXml/itemProps1.xml><?xml version="1.0" encoding="utf-8"?>
-<ds:datastoreItem xmlns:ds="http://schemas.openxmlformats.org/officeDocument/2006/customXml" ds:itemID="{3798DF46-F622-4C89-936C-12E7F9DDC8A0}">
-  <ds:schemaRefs>
-    <ds:schemaRef ds:uri="http://schemas.microsoft.com/sharepoint/v3/contenttype/forms"/>
-  </ds:schemaRefs>
-</ds:datastoreItem>
-</file>
-
-<file path=customXml/itemProps2.xml><?xml version="1.0" encoding="utf-8"?>
 <ds:datastoreItem xmlns:ds="http://schemas.openxmlformats.org/officeDocument/2006/customXml" ds:itemID="{3E42320C-1B0A-44FE-8E7C-B32A5F4AEAC4}">
   <ds:schemaRefs>
     <ds:schemaRef ds:uri="http://schemas.microsoft.com/office/2006/metadata/contentType"/>
@@ -8985,6 +8869,14 @@
 </ds:datastoreItem>
 </file>
 
+<file path=customXml/itemProps2.xml><?xml version="1.0" encoding="utf-8"?>
+<ds:datastoreItem xmlns:ds="http://schemas.openxmlformats.org/officeDocument/2006/customXml" ds:itemID="{3798DF46-F622-4C89-936C-12E7F9DDC8A0}">
+  <ds:schemaRefs>
+    <ds:schemaRef ds:uri="http://schemas.microsoft.com/sharepoint/v3/contenttype/forms"/>
+  </ds:schemaRefs>
+</ds:datastoreItem>
+</file>
+
 <file path=customXml/itemProps3.xml><?xml version="1.0" encoding="utf-8"?>
 <ds:datastoreItem xmlns:ds="http://schemas.openxmlformats.org/officeDocument/2006/customXml" ds:itemID="{AC5A791C-8CF9-437B-822B-BB421ABD8106}">
   <ds:schemaRefs>

</xml_diff>

<commit_message>
*Updataed Validate Project Requirements Doc*
</commit_message>
<xml_diff>
--- a/Documentation/Validate_Project_Requirements(PharmaCare).docx
+++ b/Documentation/Validate_Project_Requirements(PharmaCare).docx
@@ -88,13 +88,8 @@
             <w:pPr>
               <w:spacing w:before="80" w:after="80" w:line="240" w:lineRule="auto"/>
             </w:pPr>
-            <w:proofErr w:type="spellStart"/>
-            <w:r>
-              <w:t>PharmaCare</w:t>
-            </w:r>
-            <w:proofErr w:type="spellEnd"/>
-            <w:r>
-              <w:t xml:space="preserve"> </w:t>
+            <w:r>
+              <w:t xml:space="preserve">PharmaCare </w:t>
             </w:r>
           </w:p>
         </w:tc>
@@ -187,7 +182,10 @@
               <w:spacing w:before="80" w:after="80" w:line="240" w:lineRule="auto"/>
             </w:pPr>
             <w:r>
-              <w:t>20/11/18</w:t>
+              <w:t>29</w:t>
+            </w:r>
+            <w:r>
+              <w:t>/11/18</w:t>
             </w:r>
           </w:p>
         </w:tc>
@@ -217,7 +215,10 @@
               <w:spacing w:before="80" w:after="80" w:line="240" w:lineRule="auto"/>
             </w:pPr>
             <w:r>
-              <w:t>22/11/18</w:t>
+              <w:t>29</w:t>
+            </w:r>
+            <w:r>
+              <w:t>/11/18</w:t>
             </w:r>
           </w:p>
         </w:tc>
@@ -296,19 +297,9 @@
               <w:spacing w:line="240" w:lineRule="auto"/>
               <w:jc w:val="center"/>
             </w:pPr>
-            <w:proofErr w:type="spellStart"/>
-            <w:r>
-              <w:t>Reqrmnts</w:t>
-            </w:r>
-            <w:proofErr w:type="spellEnd"/>
-            <w:r>
-              <w:t xml:space="preserve"> </w:t>
-            </w:r>
-            <w:proofErr w:type="spellStart"/>
-            <w:r>
-              <w:t>Gthrng</w:t>
-            </w:r>
-            <w:proofErr w:type="spellEnd"/>
+            <w:r>
+              <w:t>Reqrmnts Gthrng</w:t>
+            </w:r>
           </w:p>
         </w:tc>
         <w:tc>
@@ -357,11 +348,9 @@
               <w:spacing w:line="240" w:lineRule="auto"/>
               <w:jc w:val="center"/>
             </w:pPr>
-            <w:proofErr w:type="spellStart"/>
             <w:r>
               <w:t>Develp-mnt</w:t>
             </w:r>
-            <w:proofErr w:type="spellEnd"/>
           </w:p>
         </w:tc>
         <w:tc>
@@ -440,10 +429,13 @@
               <w:spacing w:before="80" w:after="80" w:line="240" w:lineRule="auto"/>
             </w:pPr>
             <w:r>
-              <w:t>18/11/18</w:t>
+              <w:t>29</w:t>
             </w:r>
             <w:bookmarkStart w:id="0" w:name="_GoBack"/>
             <w:bookmarkEnd w:id="0"/>
+            <w:r>
+              <w:t>/11/18</w:t>
+            </w:r>
           </w:p>
         </w:tc>
         <w:tc>
@@ -519,13 +511,25 @@
               <w:jc w:val="right"/>
               <w:rPr>
                 <w:b/>
+                <w:sz w:val="18"/>
+                <w:szCs w:val="18"/>
               </w:rPr>
             </w:pPr>
             <w:r>
               <w:rPr>
                 <w:b/>
-              </w:rPr>
-              <w:t>Validating Officer’s Initial:</w:t>
+                <w:sz w:val="18"/>
+                <w:szCs w:val="18"/>
+              </w:rPr>
+              <w:t xml:space="preserve">Validating </w:t>
+            </w:r>
+            <w:r>
+              <w:rPr>
+                <w:b/>
+                <w:sz w:val="18"/>
+                <w:szCs w:val="18"/>
+              </w:rPr>
+              <w:t>Officer’s Initial:</w:t>
             </w:r>
           </w:p>
         </w:tc>
@@ -598,8 +602,10 @@
           <w:p>
             <w:pPr>
               <w:spacing w:before="80" w:after="80" w:line="240" w:lineRule="auto"/>
-              <w:jc w:val="right"/>
-            </w:pPr>
+            </w:pPr>
+            <w:r>
+              <w:t>1</w:t>
+            </w:r>
           </w:p>
         </w:tc>
         <w:tc>
@@ -609,8 +615,20 @@
           <w:p>
             <w:pPr>
               <w:spacing w:before="80" w:after="80" w:line="240" w:lineRule="auto"/>
-              <w:jc w:val="right"/>
-            </w:pPr>
+              <w:rPr>
+                <w:rFonts w:cs="Arial"/>
+                <w:sz w:val="16"/>
+                <w:szCs w:val="16"/>
+              </w:rPr>
+            </w:pPr>
+            <w:r>
+              <w:rPr>
+                <w:rFonts w:cs="Arial"/>
+                <w:sz w:val="16"/>
+                <w:szCs w:val="16"/>
+              </w:rPr>
+              <w:t>Write Prescription</w:t>
+            </w:r>
           </w:p>
         </w:tc>
         <w:tc>
@@ -620,7 +638,70 @@
           <w:p>
             <w:pPr>
               <w:spacing w:before="80" w:after="80" w:line="240" w:lineRule="auto"/>
-            </w:pPr>
+              <w:rPr>
+                <w:rFonts w:cs="Arial"/>
+                <w:sz w:val="16"/>
+                <w:szCs w:val="16"/>
+              </w:rPr>
+            </w:pPr>
+            <w:r>
+              <w:rPr>
+                <w:rFonts w:cs="Arial"/>
+                <w:sz w:val="16"/>
+                <w:szCs w:val="16"/>
+              </w:rPr>
+              <w:t xml:space="preserve">When </w:t>
+            </w:r>
+            <w:r>
+              <w:rPr>
+                <w:rFonts w:cs="Arial"/>
+                <w:sz w:val="16"/>
+                <w:szCs w:val="16"/>
+              </w:rPr>
+              <w:t>a</w:t>
+            </w:r>
+            <w:r>
+              <w:rPr>
+                <w:rFonts w:cs="Arial"/>
+                <w:sz w:val="16"/>
+                <w:szCs w:val="16"/>
+              </w:rPr>
+              <w:t xml:space="preserve"> </w:t>
+            </w:r>
+            <w:r>
+              <w:rPr>
+                <w:rFonts w:cs="Arial"/>
+                <w:sz w:val="16"/>
+                <w:szCs w:val="16"/>
+              </w:rPr>
+              <w:t xml:space="preserve">HPCDS </w:t>
+            </w:r>
+            <w:r>
+              <w:rPr>
+                <w:rFonts w:cs="Arial"/>
+                <w:sz w:val="16"/>
+                <w:szCs w:val="16"/>
+              </w:rPr>
+              <w:t>registered Doctor with has logged onto the system and clicks the “Write prescription” button. The relevant screen is displayed and active for the Doctor to start writing the prescription</w:t>
+            </w:r>
+          </w:p>
+          <w:p>
+            <w:pPr>
+              <w:spacing w:before="80" w:after="80" w:line="240" w:lineRule="auto"/>
+              <w:rPr>
+                <w:rFonts w:cs="Arial"/>
+                <w:sz w:val="16"/>
+                <w:szCs w:val="16"/>
+              </w:rPr>
+            </w:pPr>
+            <w:r>
+              <w:rPr>
+                <w:rFonts w:cs="Arial"/>
+                <w:sz w:val="16"/>
+                <w:szCs w:val="16"/>
+              </w:rPr>
+              <w:t>20/10/18</w:t>
+            </w:r>
           </w:p>
         </w:tc>
         <w:tc>
@@ -630,7 +711,53 @@
           <w:p>
             <w:pPr>
               <w:spacing w:before="80" w:after="80" w:line="240" w:lineRule="auto"/>
-            </w:pPr>
+              <w:rPr>
+                <w:rFonts w:cs="Arial"/>
+                <w:sz w:val="16"/>
+                <w:szCs w:val="16"/>
+              </w:rPr>
+            </w:pPr>
+            <w:r>
+              <w:rPr>
+                <w:rFonts w:cs="Arial"/>
+                <w:sz w:val="16"/>
+                <w:szCs w:val="16"/>
+              </w:rPr>
+              <w:t>Prescription can only be</w:t>
+            </w:r>
+            <w:r>
+              <w:rPr>
+                <w:rFonts w:cs="Arial"/>
+                <w:sz w:val="16"/>
+                <w:szCs w:val="16"/>
+              </w:rPr>
+              <w:t xml:space="preserve"> writing to a registered patient </w:t>
+            </w:r>
+          </w:p>
+          <w:p>
+            <w:pPr>
+              <w:rPr>
+                <w:rFonts w:cs="Arial"/>
+                <w:sz w:val="16"/>
+                <w:szCs w:val="16"/>
+              </w:rPr>
+            </w:pPr>
+            <w:r>
+              <w:rPr>
+                <w:rFonts w:cs="Arial"/>
+                <w:sz w:val="16"/>
+                <w:szCs w:val="16"/>
+              </w:rPr>
+              <w:t>22</w:t>
+            </w:r>
+            <w:r>
+              <w:rPr>
+                <w:rFonts w:cs="Arial"/>
+                <w:sz w:val="16"/>
+                <w:szCs w:val="16"/>
+              </w:rPr>
+              <w:t>/10/18</w:t>
+            </w:r>
           </w:p>
         </w:tc>
         <w:tc>
@@ -640,7 +767,82 @@
           <w:p>
             <w:pPr>
               <w:spacing w:before="80" w:after="80" w:line="240" w:lineRule="auto"/>
-            </w:pPr>
+              <w:rPr>
+                <w:rFonts w:cs="Arial"/>
+                <w:sz w:val="16"/>
+                <w:szCs w:val="16"/>
+              </w:rPr>
+            </w:pPr>
+            <w:r>
+              <w:rPr>
+                <w:rFonts w:cs="Arial"/>
+                <w:sz w:val="16"/>
+                <w:szCs w:val="16"/>
+              </w:rPr>
+              <w:t>Display Patient Details</w:t>
+            </w:r>
+          </w:p>
+          <w:p>
+            <w:pPr>
+              <w:spacing w:before="80" w:after="80" w:line="240" w:lineRule="auto"/>
+              <w:rPr>
+                <w:rFonts w:cs="Arial"/>
+                <w:sz w:val="16"/>
+                <w:szCs w:val="16"/>
+              </w:rPr>
+            </w:pPr>
+            <w:r>
+              <w:rPr>
+                <w:rFonts w:cs="Arial"/>
+                <w:sz w:val="16"/>
+                <w:szCs w:val="16"/>
+              </w:rPr>
+              <w:t>Textbox for prescriptions details</w:t>
+            </w:r>
+          </w:p>
+          <w:p>
+            <w:pPr>
+              <w:spacing w:before="80" w:after="80" w:line="240" w:lineRule="auto"/>
+              <w:rPr>
+                <w:rFonts w:cs="Arial"/>
+                <w:sz w:val="16"/>
+                <w:szCs w:val="16"/>
+              </w:rPr>
+            </w:pPr>
+            <w:r>
+              <w:rPr>
+                <w:rFonts w:cs="Arial"/>
+                <w:sz w:val="16"/>
+                <w:szCs w:val="16"/>
+              </w:rPr>
+              <w:t>Return to original page</w:t>
+            </w:r>
+          </w:p>
+          <w:p>
+            <w:pPr>
+              <w:spacing w:before="80" w:after="80" w:line="240" w:lineRule="auto"/>
+              <w:rPr>
+                <w:rFonts w:cs="Arial"/>
+                <w:sz w:val="16"/>
+                <w:szCs w:val="16"/>
+              </w:rPr>
+            </w:pPr>
+            <w:r>
+              <w:rPr>
+                <w:rFonts w:cs="Arial"/>
+                <w:sz w:val="16"/>
+                <w:szCs w:val="16"/>
+              </w:rPr>
+              <w:t>29</w:t>
+            </w:r>
+            <w:r>
+              <w:rPr>
+                <w:rFonts w:cs="Arial"/>
+                <w:sz w:val="16"/>
+                <w:szCs w:val="16"/>
+              </w:rPr>
+              <w:t>/10/18</w:t>
+            </w:r>
           </w:p>
         </w:tc>
         <w:tc>
@@ -650,7 +852,43 @@
           <w:p>
             <w:pPr>
               <w:spacing w:before="80" w:after="80" w:line="240" w:lineRule="auto"/>
-            </w:pPr>
+              <w:rPr>
+                <w:sz w:val="16"/>
+                <w:szCs w:val="16"/>
+              </w:rPr>
+            </w:pPr>
+            <w:r>
+              <w:rPr>
+                <w:sz w:val="16"/>
+                <w:szCs w:val="16"/>
+              </w:rPr>
+              <w:t>Writes a prescription and inputs it into test data</w:t>
+            </w:r>
+          </w:p>
+          <w:p>
+            <w:pPr>
+              <w:spacing w:before="80" w:after="80" w:line="240" w:lineRule="auto"/>
+              <w:rPr>
+                <w:sz w:val="16"/>
+                <w:szCs w:val="16"/>
+              </w:rPr>
+            </w:pPr>
+            <w:r>
+              <w:rPr>
+                <w:rFonts w:cs="Arial"/>
+                <w:sz w:val="16"/>
+                <w:szCs w:val="16"/>
+              </w:rPr>
+              <w:t>18/11</w:t>
+            </w:r>
+            <w:r>
+              <w:rPr>
+                <w:rFonts w:cs="Arial"/>
+                <w:sz w:val="16"/>
+                <w:szCs w:val="16"/>
+              </w:rPr>
+              <w:t>/18</w:t>
+            </w:r>
           </w:p>
         </w:tc>
         <w:tc>
@@ -660,7 +898,50 @@
           <w:p>
             <w:pPr>
               <w:spacing w:before="80" w:after="80" w:line="240" w:lineRule="auto"/>
-            </w:pPr>
+              <w:rPr>
+                <w:sz w:val="16"/>
+                <w:szCs w:val="16"/>
+              </w:rPr>
+            </w:pPr>
+            <w:r>
+              <w:rPr>
+                <w:sz w:val="16"/>
+                <w:szCs w:val="16"/>
+              </w:rPr>
+              <w:t xml:space="preserve">Writes a prescription and inputs it into </w:t>
+            </w:r>
+            <w:r>
+              <w:rPr>
+                <w:sz w:val="16"/>
+                <w:szCs w:val="16"/>
+              </w:rPr>
+              <w:t>hospital database</w:t>
+            </w:r>
+          </w:p>
+          <w:p>
+            <w:pPr>
+              <w:spacing w:before="80" w:after="80" w:line="240" w:lineRule="auto"/>
+              <w:rPr>
+                <w:sz w:val="16"/>
+                <w:szCs w:val="16"/>
+              </w:rPr>
+            </w:pPr>
+            <w:r>
+              <w:rPr>
+                <w:rFonts w:cs="Arial"/>
+                <w:sz w:val="16"/>
+                <w:szCs w:val="16"/>
+              </w:rPr>
+              <w:t>28</w:t>
+            </w:r>
+            <w:r>
+              <w:rPr>
+                <w:rFonts w:cs="Arial"/>
+                <w:sz w:val="16"/>
+                <w:szCs w:val="16"/>
+              </w:rPr>
+              <w:t>/11/18</w:t>
+            </w:r>
           </w:p>
         </w:tc>
         <w:tc>
@@ -670,7 +951,18 @@
           <w:p>
             <w:pPr>
               <w:spacing w:before="80" w:after="80" w:line="240" w:lineRule="auto"/>
-            </w:pPr>
+              <w:rPr>
+                <w:sz w:val="16"/>
+                <w:szCs w:val="16"/>
+              </w:rPr>
+            </w:pPr>
+            <w:r>
+              <w:rPr>
+                <w:sz w:val="16"/>
+                <w:szCs w:val="16"/>
+              </w:rPr>
+              <w:t xml:space="preserve">Will be implemented in the same page as modify and cancel prescription </w:t>
+            </w:r>
           </w:p>
         </w:tc>
       </w:tr>
@@ -684,7 +976,7 @@
               <w:spacing w:before="80" w:after="80" w:line="240" w:lineRule="auto"/>
             </w:pPr>
             <w:r>
-              <w:t>1</w:t>
+              <w:t>2</w:t>
             </w:r>
           </w:p>
         </w:tc>
@@ -707,7 +999,7 @@
                 <w:sz w:val="16"/>
                 <w:szCs w:val="16"/>
               </w:rPr>
-              <w:t>Write Prescription</w:t>
+              <w:t>Modify Prescription</w:t>
             </w:r>
           </w:p>
         </w:tc>
@@ -730,39 +1022,41 @@
                 <w:sz w:val="16"/>
                 <w:szCs w:val="16"/>
               </w:rPr>
-              <w:t xml:space="preserve">When </w:t>
-            </w:r>
-            <w:r>
-              <w:rPr>
-                <w:rFonts w:cs="Arial"/>
-                <w:sz w:val="16"/>
-                <w:szCs w:val="16"/>
-              </w:rPr>
-              <w:t>a</w:t>
-            </w:r>
-            <w:r>
-              <w:rPr>
-                <w:rFonts w:cs="Arial"/>
-                <w:sz w:val="16"/>
-                <w:szCs w:val="16"/>
-              </w:rPr>
-              <w:t xml:space="preserve"> </w:t>
-            </w:r>
-            <w:r>
-              <w:rPr>
-                <w:rFonts w:cs="Arial"/>
-                <w:sz w:val="16"/>
-                <w:szCs w:val="16"/>
-              </w:rPr>
-              <w:t xml:space="preserve">HPCDS </w:t>
-            </w:r>
-            <w:r>
-              <w:rPr>
-                <w:rFonts w:cs="Arial"/>
-                <w:sz w:val="16"/>
-                <w:szCs w:val="16"/>
-              </w:rPr>
-              <w:t>registered Doctor with has logged onto the system and clicks the “Write prescription” button. The relevant screen is displayed and active for the Doctor to start writing the prescription</w:t>
+              <w:t>When a</w:t>
+            </w:r>
+            <w:r>
+              <w:rPr>
+                <w:rFonts w:cs="Arial"/>
+                <w:sz w:val="16"/>
+                <w:szCs w:val="16"/>
+              </w:rPr>
+              <w:t xml:space="preserve"> HPCDS </w:t>
+            </w:r>
+            <w:r>
+              <w:rPr>
+                <w:rFonts w:cs="Arial"/>
+                <w:sz w:val="16"/>
+                <w:szCs w:val="16"/>
+              </w:rPr>
+              <w:t>registered Doctor with has logged onto the system and clicks the “Modify prescription” button. The relevant screen is displayed and active for the Doctor to start modify the prescription</w:t>
+            </w:r>
+          </w:p>
+          <w:p>
+            <w:pPr>
+              <w:spacing w:before="80" w:after="80" w:line="240" w:lineRule="auto"/>
+              <w:rPr>
+                <w:rFonts w:cs="Arial"/>
+                <w:sz w:val="16"/>
+                <w:szCs w:val="16"/>
+              </w:rPr>
+            </w:pPr>
+            <w:r>
+              <w:rPr>
+                <w:rFonts w:cs="Arial"/>
+                <w:sz w:val="16"/>
+                <w:szCs w:val="16"/>
+              </w:rPr>
+              <w:t>20/10/18</w:t>
             </w:r>
           </w:p>
         </w:tc>
@@ -785,15 +1079,65 @@
                 <w:sz w:val="16"/>
                 <w:szCs w:val="16"/>
               </w:rPr>
-              <w:t>Prescription can only be</w:t>
-            </w:r>
-            <w:r>
-              <w:rPr>
-                <w:rFonts w:cs="Arial"/>
-                <w:sz w:val="16"/>
-                <w:szCs w:val="16"/>
-              </w:rPr>
-              <w:t xml:space="preserve"> writing to a registered patient </w:t>
+              <w:t xml:space="preserve">Prescription can only be </w:t>
+            </w:r>
+            <w:r>
+              <w:rPr>
+                <w:rFonts w:cs="Arial"/>
+                <w:sz w:val="16"/>
+                <w:szCs w:val="16"/>
+              </w:rPr>
+              <w:t>modified</w:t>
+            </w:r>
+            <w:r>
+              <w:rPr>
+                <w:rFonts w:cs="Arial"/>
+                <w:sz w:val="16"/>
+                <w:szCs w:val="16"/>
+              </w:rPr>
+              <w:t xml:space="preserve"> to a </w:t>
+            </w:r>
+            <w:r>
+              <w:rPr>
+                <w:rFonts w:cs="Arial"/>
+                <w:sz w:val="16"/>
+                <w:szCs w:val="16"/>
+              </w:rPr>
+              <w:t>registered</w:t>
+            </w:r>
+            <w:r>
+              <w:rPr>
+                <w:rFonts w:cs="Arial"/>
+                <w:sz w:val="16"/>
+                <w:szCs w:val="16"/>
+              </w:rPr>
+              <w:t xml:space="preserve"> patient</w:t>
+            </w:r>
+          </w:p>
+          <w:p>
+            <w:pPr>
+              <w:spacing w:before="80" w:after="80" w:line="240" w:lineRule="auto"/>
+              <w:rPr>
+                <w:rFonts w:cs="Arial"/>
+                <w:sz w:val="16"/>
+                <w:szCs w:val="16"/>
+              </w:rPr>
+            </w:pPr>
+            <w:r>
+              <w:rPr>
+                <w:rFonts w:cs="Arial"/>
+                <w:sz w:val="16"/>
+                <w:szCs w:val="16"/>
+              </w:rPr>
+              <w:t>22</w:t>
+            </w:r>
+            <w:r>
+              <w:rPr>
+                <w:rFonts w:cs="Arial"/>
+                <w:sz w:val="16"/>
+                <w:szCs w:val="16"/>
+              </w:rPr>
+              <w:t>/10/18</w:t>
             </w:r>
           </w:p>
         </w:tc>
@@ -834,25 +1178,85 @@
                 <w:sz w:val="16"/>
                 <w:szCs w:val="16"/>
               </w:rPr>
-              <w:t>Textbox for prescriptions details</w:t>
-            </w:r>
-          </w:p>
-          <w:p>
-            <w:pPr>
-              <w:spacing w:before="80" w:after="80" w:line="240" w:lineRule="auto"/>
-              <w:rPr>
-                <w:rFonts w:cs="Arial"/>
-                <w:sz w:val="16"/>
-                <w:szCs w:val="16"/>
-              </w:rPr>
-            </w:pPr>
-            <w:r>
-              <w:rPr>
-                <w:rFonts w:cs="Arial"/>
-                <w:sz w:val="16"/>
-                <w:szCs w:val="16"/>
-              </w:rPr>
-              <w:t>Return to original page</w:t>
+              <w:t xml:space="preserve">Textbox </w:t>
+            </w:r>
+            <w:r>
+              <w:rPr>
+                <w:rFonts w:cs="Arial"/>
+                <w:sz w:val="16"/>
+                <w:szCs w:val="16"/>
+              </w:rPr>
+              <w:t>to modify the</w:t>
+            </w:r>
+            <w:r>
+              <w:rPr>
+                <w:rFonts w:cs="Arial"/>
+                <w:sz w:val="16"/>
+                <w:szCs w:val="16"/>
+              </w:rPr>
+              <w:t xml:space="preserve"> prescriptions details</w:t>
+            </w:r>
+          </w:p>
+          <w:p>
+            <w:pPr>
+              <w:spacing w:before="80" w:after="80" w:line="240" w:lineRule="auto"/>
+              <w:rPr>
+                <w:rFonts w:cs="Arial"/>
+                <w:sz w:val="16"/>
+                <w:szCs w:val="16"/>
+              </w:rPr>
+            </w:pPr>
+            <w:r>
+              <w:rPr>
+                <w:rFonts w:cs="Arial"/>
+                <w:sz w:val="16"/>
+                <w:szCs w:val="16"/>
+              </w:rPr>
+              <w:t xml:space="preserve">Return to </w:t>
+            </w:r>
+          </w:p>
+          <w:p>
+            <w:pPr>
+              <w:spacing w:before="80" w:after="80" w:line="240" w:lineRule="auto"/>
+              <w:rPr>
+                <w:rFonts w:cs="Arial"/>
+                <w:sz w:val="16"/>
+                <w:szCs w:val="16"/>
+              </w:rPr>
+            </w:pPr>
+            <w:r>
+              <w:rPr>
+                <w:rFonts w:cs="Arial"/>
+                <w:sz w:val="16"/>
+                <w:szCs w:val="16"/>
+              </w:rPr>
+              <w:t>original page</w:t>
+            </w:r>
+          </w:p>
+          <w:p>
+            <w:pPr>
+              <w:spacing w:before="80" w:after="80" w:line="240" w:lineRule="auto"/>
+              <w:rPr>
+                <w:rFonts w:cs="Arial"/>
+                <w:sz w:val="16"/>
+                <w:szCs w:val="16"/>
+              </w:rPr>
+            </w:pPr>
+            <w:r>
+              <w:rPr>
+                <w:rFonts w:cs="Arial"/>
+                <w:sz w:val="16"/>
+                <w:szCs w:val="16"/>
+              </w:rPr>
+              <w:t>29</w:t>
+            </w:r>
+            <w:r>
+              <w:rPr>
+                <w:rFonts w:cs="Arial"/>
+                <w:sz w:val="16"/>
+                <w:szCs w:val="16"/>
+              </w:rPr>
+              <w:t>/10/18</w:t>
             </w:r>
           </w:p>
         </w:tc>
@@ -873,7 +1277,32 @@
                 <w:sz w:val="16"/>
                 <w:szCs w:val="16"/>
               </w:rPr>
-              <w:t>Writes a prescription and inputs it into test data</w:t>
+              <w:t>Modifies a Prescription with test data</w:t>
+            </w:r>
+          </w:p>
+          <w:p>
+            <w:pPr>
+              <w:spacing w:before="80" w:after="80" w:line="240" w:lineRule="auto"/>
+              <w:rPr>
+                <w:sz w:val="16"/>
+                <w:szCs w:val="16"/>
+              </w:rPr>
+            </w:pPr>
+            <w:r>
+              <w:rPr>
+                <w:rFonts w:cs="Arial"/>
+                <w:sz w:val="16"/>
+                <w:szCs w:val="16"/>
+              </w:rPr>
+              <w:t>18</w:t>
+            </w:r>
+            <w:r>
+              <w:rPr>
+                <w:rFonts w:cs="Arial"/>
+                <w:sz w:val="16"/>
+                <w:szCs w:val="16"/>
+              </w:rPr>
+              <w:t>/11/18</w:t>
             </w:r>
           </w:p>
         </w:tc>
@@ -894,7 +1323,14 @@
                 <w:sz w:val="16"/>
                 <w:szCs w:val="16"/>
               </w:rPr>
-              <w:t xml:space="preserve">Writes a prescription and inputs it into </w:t>
+              <w:t xml:space="preserve">Modifies </w:t>
+            </w:r>
+            <w:r>
+              <w:rPr>
+                <w:sz w:val="16"/>
+                <w:szCs w:val="16"/>
+              </w:rPr>
+              <w:t xml:space="preserve">a prescription and inputs it into </w:t>
             </w:r>
             <w:r>
               <w:rPr>
@@ -904,6 +1340,19 @@
               <w:t>hospital database</w:t>
             </w:r>
           </w:p>
+          <w:p>
+            <w:pPr>
+              <w:spacing w:before="80" w:after="80" w:line="240" w:lineRule="auto"/>
+            </w:pPr>
+            <w:r>
+              <w:rPr>
+                <w:rFonts w:cs="Arial"/>
+                <w:sz w:val="16"/>
+                <w:szCs w:val="16"/>
+              </w:rPr>
+              <w:t>28/11/18</w:t>
+            </w:r>
+          </w:p>
         </w:tc>
         <w:tc>
           <w:tcPr>
@@ -922,7 +1371,7 @@
                 <w:sz w:val="16"/>
                 <w:szCs w:val="16"/>
               </w:rPr>
-              <w:t xml:space="preserve">Will be implemented in the same page as modify and cancel prescription </w:t>
+              <w:t>Will be implemented in the same page as write modify and cancel prescription</w:t>
             </w:r>
           </w:p>
         </w:tc>
@@ -937,7 +1386,7 @@
               <w:spacing w:before="80" w:after="80" w:line="240" w:lineRule="auto"/>
             </w:pPr>
             <w:r>
-              <w:t>2</w:t>
+              <w:t>3</w:t>
             </w:r>
           </w:p>
         </w:tc>
@@ -960,7 +1409,7 @@
                 <w:sz w:val="16"/>
                 <w:szCs w:val="16"/>
               </w:rPr>
-              <w:t>Modify Prescription</w:t>
+              <w:t>Cancel Prescription</w:t>
             </w:r>
           </w:p>
         </w:tc>
@@ -991,15 +1440,49 @@
                 <w:sz w:val="16"/>
                 <w:szCs w:val="16"/>
               </w:rPr>
-              <w:t xml:space="preserve"> HPCDS </w:t>
-            </w:r>
-            <w:r>
-              <w:rPr>
-                <w:rFonts w:cs="Arial"/>
-                <w:sz w:val="16"/>
-                <w:szCs w:val="16"/>
-              </w:rPr>
-              <w:t>registered Doctor with has logged onto the system and clicks the “Modify prescription” button. The relevant screen is displayed and active for the Doctor to start modify the prescription</w:t>
+              <w:t xml:space="preserve"> HPCDS</w:t>
+            </w:r>
+            <w:r>
+              <w:rPr>
+                <w:rFonts w:cs="Arial"/>
+                <w:sz w:val="16"/>
+                <w:szCs w:val="16"/>
+              </w:rPr>
+              <w:t xml:space="preserve"> registered Doctor with has logged onto the system and clicks the “</w:t>
+            </w:r>
+            <w:r>
+              <w:rPr>
+                <w:rFonts w:cs="Arial"/>
+                <w:sz w:val="16"/>
+                <w:szCs w:val="16"/>
+              </w:rPr>
+              <w:t>Cancel</w:t>
+            </w:r>
+            <w:r>
+              <w:rPr>
+                <w:rFonts w:cs="Arial"/>
+                <w:sz w:val="16"/>
+                <w:szCs w:val="16"/>
+              </w:rPr>
+              <w:t xml:space="preserve"> prescription” button. The relevant screen is displayed and active for the Doctor to cancel the prescription</w:t>
+            </w:r>
+          </w:p>
+          <w:p>
+            <w:pPr>
+              <w:spacing w:before="80" w:after="80" w:line="240" w:lineRule="auto"/>
+              <w:rPr>
+                <w:rFonts w:cs="Arial"/>
+                <w:sz w:val="16"/>
+                <w:szCs w:val="16"/>
+              </w:rPr>
+            </w:pPr>
+            <w:r>
+              <w:rPr>
+                <w:rFonts w:cs="Arial"/>
+                <w:sz w:val="16"/>
+                <w:szCs w:val="16"/>
+              </w:rPr>
+              <w:t>20/10/18</w:t>
             </w:r>
           </w:p>
         </w:tc>
@@ -1022,39 +1505,51 @@
                 <w:sz w:val="16"/>
                 <w:szCs w:val="16"/>
               </w:rPr>
-              <w:t xml:space="preserve">Prescription can only be </w:t>
-            </w:r>
-            <w:r>
-              <w:rPr>
-                <w:rFonts w:cs="Arial"/>
-                <w:sz w:val="16"/>
-                <w:szCs w:val="16"/>
-              </w:rPr>
-              <w:t>modified</w:t>
-            </w:r>
-            <w:r>
-              <w:rPr>
-                <w:rFonts w:cs="Arial"/>
-                <w:sz w:val="16"/>
-                <w:szCs w:val="16"/>
-              </w:rPr>
-              <w:t xml:space="preserve"> to a </w:t>
-            </w:r>
-            <w:r>
-              <w:rPr>
-                <w:rFonts w:cs="Arial"/>
-                <w:sz w:val="16"/>
-                <w:szCs w:val="16"/>
-              </w:rPr>
-              <w:t>registered</w:t>
-            </w:r>
-            <w:r>
-              <w:rPr>
-                <w:rFonts w:cs="Arial"/>
-                <w:sz w:val="16"/>
-                <w:szCs w:val="16"/>
-              </w:rPr>
-              <w:t xml:space="preserve"> patient</w:t>
+              <w:t xml:space="preserve">Prescription has to exist in order for it to be cancelled  </w:t>
+            </w:r>
+          </w:p>
+          <w:p>
+            <w:pPr>
+              <w:spacing w:before="80" w:after="80" w:line="240" w:lineRule="auto"/>
+              <w:rPr>
+                <w:rFonts w:cs="Arial"/>
+                <w:sz w:val="16"/>
+                <w:szCs w:val="16"/>
+              </w:rPr>
+            </w:pPr>
+            <w:r>
+              <w:rPr>
+                <w:rFonts w:cs="Arial"/>
+                <w:sz w:val="16"/>
+                <w:szCs w:val="16"/>
+              </w:rPr>
+              <w:t>Prescription has to be linked to a patient in order to exist.</w:t>
+            </w:r>
+          </w:p>
+          <w:p>
+            <w:pPr>
+              <w:spacing w:before="80" w:after="80" w:line="240" w:lineRule="auto"/>
+              <w:rPr>
+                <w:rFonts w:cs="Arial"/>
+                <w:sz w:val="16"/>
+                <w:szCs w:val="16"/>
+              </w:rPr>
+            </w:pPr>
+            <w:r>
+              <w:rPr>
+                <w:rFonts w:cs="Arial"/>
+                <w:sz w:val="16"/>
+                <w:szCs w:val="16"/>
+              </w:rPr>
+              <w:t>22</w:t>
+            </w:r>
+            <w:r>
+              <w:rPr>
+                <w:rFonts w:cs="Arial"/>
+                <w:sz w:val="16"/>
+                <w:szCs w:val="16"/>
+              </w:rPr>
+              <w:t>/10/18</w:t>
             </w:r>
           </w:p>
         </w:tc>
@@ -1095,23 +1590,7 @@
                 <w:sz w:val="16"/>
                 <w:szCs w:val="16"/>
               </w:rPr>
-              <w:t xml:space="preserve">Textbox </w:t>
-            </w:r>
-            <w:r>
-              <w:rPr>
-                <w:rFonts w:cs="Arial"/>
-                <w:sz w:val="16"/>
-                <w:szCs w:val="16"/>
-              </w:rPr>
-              <w:t>to modify the</w:t>
-            </w:r>
-            <w:r>
-              <w:rPr>
-                <w:rFonts w:cs="Arial"/>
-                <w:sz w:val="16"/>
-                <w:szCs w:val="16"/>
-              </w:rPr>
-              <w:t xml:space="preserve"> prescriptions details</w:t>
+              <w:t>Button to cancel prescription</w:t>
             </w:r>
           </w:p>
           <w:p>
@@ -1132,6 +1611,42 @@
               <w:t>Return to original page</w:t>
             </w:r>
           </w:p>
+          <w:p>
+            <w:pPr>
+              <w:spacing w:before="80" w:after="80" w:line="240" w:lineRule="auto"/>
+              <w:rPr>
+                <w:rFonts w:cs="Arial"/>
+                <w:sz w:val="16"/>
+                <w:szCs w:val="16"/>
+              </w:rPr>
+            </w:pPr>
+          </w:p>
+          <w:p>
+            <w:pPr>
+              <w:spacing w:before="80" w:after="80" w:line="240" w:lineRule="auto"/>
+              <w:rPr>
+                <w:rFonts w:cs="Arial"/>
+                <w:sz w:val="16"/>
+                <w:szCs w:val="16"/>
+              </w:rPr>
+            </w:pPr>
+            <w:r>
+              <w:rPr>
+                <w:rFonts w:cs="Arial"/>
+                <w:sz w:val="16"/>
+                <w:szCs w:val="16"/>
+              </w:rPr>
+              <w:t>29</w:t>
+            </w:r>
+            <w:r>
+              <w:rPr>
+                <w:rFonts w:cs="Arial"/>
+                <w:sz w:val="16"/>
+                <w:szCs w:val="16"/>
+              </w:rPr>
+              <w:t>/10/18</w:t>
+            </w:r>
+          </w:p>
         </w:tc>
         <w:tc>
           <w:tcPr>
@@ -1150,7 +1665,44 @@
                 <w:sz w:val="16"/>
                 <w:szCs w:val="16"/>
               </w:rPr>
-              <w:t>Modifies a Prescription with test data</w:t>
+              <w:t>Cancels</w:t>
+            </w:r>
+            <w:r>
+              <w:rPr>
+                <w:sz w:val="16"/>
+                <w:szCs w:val="16"/>
+              </w:rPr>
+              <w:t xml:space="preserve"> a Prescription with test data</w:t>
+            </w:r>
+          </w:p>
+          <w:p>
+            <w:pPr>
+              <w:spacing w:before="80" w:after="80" w:line="240" w:lineRule="auto"/>
+              <w:rPr>
+                <w:sz w:val="16"/>
+                <w:szCs w:val="16"/>
+              </w:rPr>
+            </w:pPr>
+          </w:p>
+          <w:p>
+            <w:pPr>
+              <w:spacing w:before="80" w:after="80" w:line="240" w:lineRule="auto"/>
+            </w:pPr>
+            <w:r>
+              <w:rPr>
+                <w:rFonts w:cs="Arial"/>
+                <w:sz w:val="16"/>
+                <w:szCs w:val="16"/>
+              </w:rPr>
+              <w:t>18</w:t>
+            </w:r>
+            <w:r>
+              <w:rPr>
+                <w:rFonts w:cs="Arial"/>
+                <w:sz w:val="16"/>
+                <w:szCs w:val="16"/>
+              </w:rPr>
+              <w:t>/11/18</w:t>
             </w:r>
           </w:p>
         </w:tc>
@@ -1161,20 +1713,24 @@
           <w:p>
             <w:pPr>
               <w:spacing w:before="80" w:after="80" w:line="240" w:lineRule="auto"/>
-            </w:pPr>
-            <w:r>
-              <w:rPr>
-                <w:sz w:val="16"/>
-                <w:szCs w:val="16"/>
-              </w:rPr>
-              <w:t xml:space="preserve">Modifies </w:t>
-            </w:r>
-            <w:r>
-              <w:rPr>
-                <w:sz w:val="16"/>
-                <w:szCs w:val="16"/>
-              </w:rPr>
-              <w:t xml:space="preserve">a prescription and inputs it into </w:t>
+              <w:rPr>
+                <w:sz w:val="16"/>
+                <w:szCs w:val="16"/>
+              </w:rPr>
+            </w:pPr>
+            <w:r>
+              <w:rPr>
+                <w:sz w:val="16"/>
+                <w:szCs w:val="16"/>
+              </w:rPr>
+              <w:t>Cancels</w:t>
+            </w:r>
+            <w:r>
+              <w:rPr>
+                <w:sz w:val="16"/>
+                <w:szCs w:val="16"/>
+              </w:rPr>
+              <w:t xml:space="preserve"> a Prescription with </w:t>
             </w:r>
             <w:r>
               <w:rPr>
@@ -1184,6 +1740,19 @@
               <w:t>hospital database</w:t>
             </w:r>
           </w:p>
+          <w:p>
+            <w:pPr>
+              <w:spacing w:before="80" w:after="80" w:line="240" w:lineRule="auto"/>
+            </w:pPr>
+            <w:r>
+              <w:rPr>
+                <w:rFonts w:cs="Arial"/>
+                <w:sz w:val="16"/>
+                <w:szCs w:val="16"/>
+              </w:rPr>
+              <w:t>28/11/18</w:t>
+            </w:r>
+          </w:p>
         </w:tc>
         <w:tc>
           <w:tcPr>
@@ -1202,7 +1771,7 @@
                 <w:sz w:val="16"/>
                 <w:szCs w:val="16"/>
               </w:rPr>
-              <w:t>Will be implemented in the same page as write modify and cancel prescription</w:t>
+              <w:t>Will be implemented in the same page as modify and write prescription</w:t>
             </w:r>
           </w:p>
         </w:tc>
@@ -1217,7 +1786,7 @@
               <w:spacing w:before="80" w:after="80" w:line="240" w:lineRule="auto"/>
             </w:pPr>
             <w:r>
-              <w:t>3</w:t>
+              <w:t>4</w:t>
             </w:r>
           </w:p>
         </w:tc>
@@ -1240,7 +1809,7 @@
                 <w:sz w:val="16"/>
                 <w:szCs w:val="16"/>
               </w:rPr>
-              <w:t>Cancel Prescription</w:t>
+              <w:t>View / Print Prescription</w:t>
             </w:r>
           </w:p>
         </w:tc>
@@ -1263,39 +1832,81 @@
                 <w:sz w:val="16"/>
                 <w:szCs w:val="16"/>
               </w:rPr>
-              <w:t>When a</w:t>
-            </w:r>
-            <w:r>
-              <w:rPr>
-                <w:rFonts w:cs="Arial"/>
-                <w:sz w:val="16"/>
-                <w:szCs w:val="16"/>
-              </w:rPr>
-              <w:t xml:space="preserve"> HPCDS</w:t>
-            </w:r>
-            <w:r>
-              <w:rPr>
-                <w:rFonts w:cs="Arial"/>
-                <w:sz w:val="16"/>
-                <w:szCs w:val="16"/>
-              </w:rPr>
-              <w:t xml:space="preserve"> registered Doctor with has logged onto the system and clicks the “</w:t>
-            </w:r>
-            <w:r>
-              <w:rPr>
-                <w:rFonts w:cs="Arial"/>
-                <w:sz w:val="16"/>
-                <w:szCs w:val="16"/>
-              </w:rPr>
-              <w:t>Cancel</w:t>
-            </w:r>
-            <w:r>
-              <w:rPr>
-                <w:rFonts w:cs="Arial"/>
-                <w:sz w:val="16"/>
-                <w:szCs w:val="16"/>
-              </w:rPr>
-              <w:t xml:space="preserve"> prescription” button. The relevant screen is displayed and active for the Doctor to cancel the prescription</w:t>
+              <w:t xml:space="preserve">When a </w:t>
+            </w:r>
+            <w:r>
+              <w:rPr>
+                <w:rFonts w:cs="Arial"/>
+                <w:sz w:val="16"/>
+                <w:szCs w:val="16"/>
+              </w:rPr>
+              <w:t xml:space="preserve">HPCDS </w:t>
+            </w:r>
+            <w:r>
+              <w:rPr>
+                <w:rFonts w:cs="Arial"/>
+                <w:sz w:val="16"/>
+                <w:szCs w:val="16"/>
+              </w:rPr>
+              <w:t xml:space="preserve">registered member of </w:t>
+            </w:r>
+            <w:r>
+              <w:rPr>
+                <w:rFonts w:cs="Arial"/>
+                <w:sz w:val="16"/>
+                <w:szCs w:val="16"/>
+              </w:rPr>
+              <w:t xml:space="preserve">staff with is logged onto the system and click the ”View/Print Prescriptions”. The relevant screen is displayed </w:t>
+            </w:r>
+            <w:r>
+              <w:rPr>
+                <w:rFonts w:cs="Arial"/>
+                <w:sz w:val="16"/>
+                <w:szCs w:val="16"/>
+              </w:rPr>
+              <w:t xml:space="preserve">to </w:t>
+            </w:r>
+            <w:r>
+              <w:rPr>
+                <w:rFonts w:cs="Arial"/>
+                <w:sz w:val="16"/>
+                <w:szCs w:val="16"/>
+              </w:rPr>
+              <w:t>Print</w:t>
+            </w:r>
+            <w:r>
+              <w:rPr>
+                <w:rFonts w:cs="Arial"/>
+                <w:sz w:val="16"/>
+                <w:szCs w:val="16"/>
+              </w:rPr>
+              <w:t xml:space="preserve"> Prescription.</w:t>
+            </w:r>
+          </w:p>
+          <w:p>
+            <w:pPr>
+              <w:spacing w:before="80" w:after="80" w:line="240" w:lineRule="auto"/>
+              <w:rPr>
+                <w:rFonts w:cs="Arial"/>
+                <w:sz w:val="16"/>
+                <w:szCs w:val="16"/>
+              </w:rPr>
+            </w:pPr>
+            <w:r>
+              <w:rPr>
+                <w:rFonts w:cs="Arial"/>
+                <w:sz w:val="16"/>
+                <w:szCs w:val="16"/>
+              </w:rPr>
+              <w:t>22/10</w:t>
+            </w:r>
+            <w:r>
+              <w:rPr>
+                <w:rFonts w:cs="Arial"/>
+                <w:sz w:val="16"/>
+                <w:szCs w:val="16"/>
+              </w:rPr>
+              <w:t>/18</w:t>
             </w:r>
           </w:p>
         </w:tc>
@@ -1318,7 +1929,7 @@
                 <w:sz w:val="16"/>
                 <w:szCs w:val="16"/>
               </w:rPr>
-              <w:t xml:space="preserve">Prescription has to exist in order for it to be cancelled  </w:t>
+              <w:t>Prescription has to exist in order for it to be viewed.</w:t>
             </w:r>
           </w:p>
           <w:p>
@@ -1339,6 +1950,24 @@
               <w:t>Prescription has to be linked to a patient in order to exist.</w:t>
             </w:r>
           </w:p>
+          <w:p>
+            <w:pPr>
+              <w:spacing w:before="80" w:after="80" w:line="240" w:lineRule="auto"/>
+              <w:rPr>
+                <w:rFonts w:cs="Arial"/>
+                <w:sz w:val="16"/>
+                <w:szCs w:val="16"/>
+              </w:rPr>
+            </w:pPr>
+            <w:r>
+              <w:rPr>
+                <w:rFonts w:cs="Arial"/>
+                <w:sz w:val="16"/>
+                <w:szCs w:val="16"/>
+              </w:rPr>
+              <w:t>24/10/18</w:t>
+            </w:r>
+          </w:p>
         </w:tc>
         <w:tc>
           <w:tcPr>
@@ -1359,25 +1988,25 @@
                 <w:sz w:val="16"/>
                 <w:szCs w:val="16"/>
               </w:rPr>
-              <w:t>Display Patient Details</w:t>
-            </w:r>
-          </w:p>
-          <w:p>
-            <w:pPr>
-              <w:spacing w:before="80" w:after="80" w:line="240" w:lineRule="auto"/>
-              <w:rPr>
-                <w:rFonts w:cs="Arial"/>
-                <w:sz w:val="16"/>
-                <w:szCs w:val="16"/>
-              </w:rPr>
-            </w:pPr>
-            <w:r>
-              <w:rPr>
-                <w:rFonts w:cs="Arial"/>
-                <w:sz w:val="16"/>
-                <w:szCs w:val="16"/>
-              </w:rPr>
-              <w:t>Button to cancel prescription</w:t>
+              <w:t xml:space="preserve">Display Prescription </w:t>
+            </w:r>
+          </w:p>
+          <w:p>
+            <w:pPr>
+              <w:spacing w:before="80" w:after="80" w:line="240" w:lineRule="auto"/>
+              <w:rPr>
+                <w:rFonts w:cs="Arial"/>
+                <w:sz w:val="16"/>
+                <w:szCs w:val="16"/>
+              </w:rPr>
+            </w:pPr>
+            <w:r>
+              <w:rPr>
+                <w:rFonts w:cs="Arial"/>
+                <w:sz w:val="16"/>
+                <w:szCs w:val="16"/>
+              </w:rPr>
+              <w:t xml:space="preserve">Print Prescription </w:t>
             </w:r>
           </w:p>
           <w:p>
@@ -1417,6 +2046,14 @@
                 <w:szCs w:val="16"/>
               </w:rPr>
             </w:pPr>
+            <w:r>
+              <w:rPr>
+                <w:rFonts w:cs="Arial"/>
+                <w:sz w:val="16"/>
+                <w:szCs w:val="16"/>
+              </w:rPr>
+              <w:t>29/10/18</w:t>
+            </w:r>
           </w:p>
         </w:tc>
         <w:tc>
@@ -1426,20 +2063,51 @@
           <w:p>
             <w:pPr>
               <w:spacing w:before="80" w:after="80" w:line="240" w:lineRule="auto"/>
-            </w:pPr>
-            <w:r>
-              <w:rPr>
-                <w:sz w:val="16"/>
-                <w:szCs w:val="16"/>
-              </w:rPr>
-              <w:t>Cancels</w:t>
-            </w:r>
-            <w:r>
-              <w:rPr>
-                <w:sz w:val="16"/>
-                <w:szCs w:val="16"/>
-              </w:rPr>
-              <w:t xml:space="preserve"> a Prescription with test data</w:t>
+              <w:rPr>
+                <w:sz w:val="16"/>
+                <w:szCs w:val="16"/>
+              </w:rPr>
+            </w:pPr>
+            <w:r>
+              <w:rPr>
+                <w:sz w:val="16"/>
+                <w:szCs w:val="16"/>
+              </w:rPr>
+              <w:t xml:space="preserve">View/Print test data prescriptions </w:t>
+            </w:r>
+          </w:p>
+          <w:p>
+            <w:pPr>
+              <w:spacing w:before="80" w:after="80" w:line="240" w:lineRule="auto"/>
+              <w:rPr>
+                <w:sz w:val="16"/>
+                <w:szCs w:val="16"/>
+              </w:rPr>
+            </w:pPr>
+          </w:p>
+          <w:p>
+            <w:pPr>
+              <w:spacing w:before="80" w:after="80" w:line="240" w:lineRule="auto"/>
+              <w:rPr>
+                <w:sz w:val="16"/>
+                <w:szCs w:val="16"/>
+              </w:rPr>
+            </w:pPr>
+            <w:r>
+              <w:rPr>
+                <w:rFonts w:cs="Arial"/>
+                <w:sz w:val="16"/>
+                <w:szCs w:val="16"/>
+              </w:rPr>
+              <w:t>17</w:t>
+            </w:r>
+            <w:r>
+              <w:rPr>
+                <w:rFonts w:cs="Arial"/>
+                <w:sz w:val="16"/>
+                <w:szCs w:val="16"/>
+              </w:rPr>
+              <w:t>/11/18</w:t>
             </w:r>
           </w:p>
         </w:tc>
@@ -1450,27 +2118,51 @@
           <w:p>
             <w:pPr>
               <w:spacing w:before="80" w:after="80" w:line="240" w:lineRule="auto"/>
-            </w:pPr>
-            <w:r>
-              <w:rPr>
-                <w:sz w:val="16"/>
-                <w:szCs w:val="16"/>
-              </w:rPr>
-              <w:t>Cancels</w:t>
-            </w:r>
-            <w:r>
-              <w:rPr>
-                <w:sz w:val="16"/>
-                <w:szCs w:val="16"/>
-              </w:rPr>
-              <w:t xml:space="preserve"> a Prescription with </w:t>
-            </w:r>
-            <w:r>
-              <w:rPr>
-                <w:sz w:val="16"/>
-                <w:szCs w:val="16"/>
-              </w:rPr>
-              <w:t>hospital database</w:t>
+              <w:rPr>
+                <w:sz w:val="16"/>
+                <w:szCs w:val="16"/>
+              </w:rPr>
+            </w:pPr>
+            <w:r>
+              <w:rPr>
+                <w:sz w:val="16"/>
+                <w:szCs w:val="16"/>
+              </w:rPr>
+              <w:t>View/Print hospital prescriptions</w:t>
+            </w:r>
+          </w:p>
+          <w:p>
+            <w:pPr>
+              <w:spacing w:before="80" w:after="80" w:line="240" w:lineRule="auto"/>
+              <w:rPr>
+                <w:sz w:val="16"/>
+                <w:szCs w:val="16"/>
+              </w:rPr>
+            </w:pPr>
+          </w:p>
+          <w:p>
+            <w:pPr>
+              <w:spacing w:before="80" w:after="80" w:line="240" w:lineRule="auto"/>
+              <w:rPr>
+                <w:sz w:val="16"/>
+                <w:szCs w:val="16"/>
+              </w:rPr>
+            </w:pPr>
+            <w:r>
+              <w:rPr>
+                <w:rFonts w:cs="Arial"/>
+                <w:sz w:val="16"/>
+                <w:szCs w:val="16"/>
+              </w:rPr>
+              <w:t>27</w:t>
+            </w:r>
+            <w:r>
+              <w:rPr>
+                <w:rFonts w:cs="Arial"/>
+                <w:sz w:val="16"/>
+                <w:szCs w:val="16"/>
+              </w:rPr>
+              <w:t>/11/18</w:t>
             </w:r>
           </w:p>
         </w:tc>
@@ -1481,18 +2173,7 @@
           <w:p>
             <w:pPr>
               <w:spacing w:before="80" w:after="80" w:line="240" w:lineRule="auto"/>
-              <w:rPr>
-                <w:sz w:val="16"/>
-                <w:szCs w:val="16"/>
-              </w:rPr>
-            </w:pPr>
-            <w:r>
-              <w:rPr>
-                <w:sz w:val="16"/>
-                <w:szCs w:val="16"/>
-              </w:rPr>
-              <w:t>Will be implemented in the same page as modify and write prescription</w:t>
-            </w:r>
+            </w:pPr>
           </w:p>
         </w:tc>
       </w:tr>
@@ -1506,7 +2187,8 @@
               <w:spacing w:before="80" w:after="80" w:line="240" w:lineRule="auto"/>
             </w:pPr>
             <w:r>
-              <w:t>4</w:t>
+              <w:lastRenderedPageBreak/>
+              <w:t>5</w:t>
             </w:r>
           </w:p>
         </w:tc>
@@ -1529,7 +2211,7 @@
                 <w:sz w:val="16"/>
                 <w:szCs w:val="16"/>
               </w:rPr>
-              <w:t>View / Print Prescription</w:t>
+              <w:t>View / Dispatch Prescription</w:t>
             </w:r>
           </w:p>
         </w:tc>
@@ -1552,73 +2234,49 @@
                 <w:sz w:val="16"/>
                 <w:szCs w:val="16"/>
               </w:rPr>
-              <w:t xml:space="preserve">When a </w:t>
-            </w:r>
-            <w:r>
-              <w:rPr>
-                <w:rFonts w:cs="Arial"/>
-                <w:sz w:val="16"/>
-                <w:szCs w:val="16"/>
-              </w:rPr>
-              <w:t xml:space="preserve">HPCDS </w:t>
-            </w:r>
-            <w:r>
-              <w:rPr>
-                <w:rFonts w:cs="Arial"/>
-                <w:sz w:val="16"/>
-                <w:szCs w:val="16"/>
-              </w:rPr>
-              <w:t xml:space="preserve">registered member of </w:t>
-            </w:r>
-            <w:r>
-              <w:rPr>
-                <w:rFonts w:cs="Arial"/>
-                <w:sz w:val="16"/>
-                <w:szCs w:val="16"/>
-              </w:rPr>
-              <w:t xml:space="preserve">staff with is logged onto the system and click </w:t>
-            </w:r>
-            <w:proofErr w:type="gramStart"/>
-            <w:r>
-              <w:rPr>
-                <w:rFonts w:cs="Arial"/>
-                <w:sz w:val="16"/>
-                <w:szCs w:val="16"/>
-              </w:rPr>
-              <w:t>the ”</w:t>
-            </w:r>
-            <w:proofErr w:type="gramEnd"/>
-            <w:r>
-              <w:rPr>
-                <w:rFonts w:cs="Arial"/>
-                <w:sz w:val="16"/>
-                <w:szCs w:val="16"/>
-              </w:rPr>
-              <w:t xml:space="preserve">View/Print Prescriptions”. The relevant screen is displayed </w:t>
-            </w:r>
-            <w:r>
-              <w:rPr>
-                <w:rFonts w:cs="Arial"/>
-                <w:sz w:val="16"/>
-                <w:szCs w:val="16"/>
-              </w:rPr>
-              <w:t xml:space="preserve">to </w:t>
-            </w:r>
-            <w:r>
-              <w:rPr>
-                <w:rFonts w:cs="Arial"/>
-                <w:sz w:val="16"/>
-                <w:szCs w:val="16"/>
-              </w:rPr>
-              <w:t>Print</w:t>
-            </w:r>
-            <w:r>
-              <w:rPr>
-                <w:rFonts w:cs="Arial"/>
-                <w:sz w:val="16"/>
-                <w:szCs w:val="16"/>
-              </w:rPr>
-              <w:t xml:space="preserve"> Prescription.</w:t>
+              <w:t xml:space="preserve">When a HPCDS </w:t>
+            </w:r>
+            <w:r>
+              <w:rPr>
+                <w:rFonts w:cs="Arial"/>
+                <w:sz w:val="16"/>
+                <w:szCs w:val="16"/>
+              </w:rPr>
+              <w:t xml:space="preserve">registered </w:t>
+            </w:r>
+            <w:r>
+              <w:rPr>
+                <w:rFonts w:cs="Arial"/>
+                <w:sz w:val="16"/>
+                <w:szCs w:val="16"/>
+              </w:rPr>
+              <w:t>Pharmacist</w:t>
+            </w:r>
+            <w:r>
+              <w:rPr>
+                <w:rFonts w:cs="Arial"/>
+                <w:sz w:val="16"/>
+                <w:szCs w:val="16"/>
+              </w:rPr>
+              <w:t xml:space="preserve"> with is logged onto the system and click the ”View/Dispatch Prescriptions”. The relevant screen is displayed to Dispatch Prescription.</w:t>
+            </w:r>
+          </w:p>
+          <w:p>
+            <w:pPr>
+              <w:spacing w:before="80" w:after="80" w:line="240" w:lineRule="auto"/>
+              <w:rPr>
+                <w:rFonts w:cs="Arial"/>
+                <w:sz w:val="16"/>
+                <w:szCs w:val="16"/>
+              </w:rPr>
+            </w:pPr>
+            <w:r>
+              <w:rPr>
+                <w:rFonts w:cs="Arial"/>
+                <w:sz w:val="16"/>
+                <w:szCs w:val="16"/>
+              </w:rPr>
+              <w:t>22/10/18</w:t>
             </w:r>
           </w:p>
         </w:tc>
@@ -1662,6 +2320,24 @@
               <w:t>Prescription has to be linked to a patient in order to exist.</w:t>
             </w:r>
           </w:p>
+          <w:p>
+            <w:pPr>
+              <w:spacing w:before="80" w:after="80" w:line="240" w:lineRule="auto"/>
+              <w:rPr>
+                <w:rFonts w:cs="Arial"/>
+                <w:sz w:val="16"/>
+                <w:szCs w:val="16"/>
+              </w:rPr>
+            </w:pPr>
+            <w:r>
+              <w:rPr>
+                <w:rFonts w:cs="Arial"/>
+                <w:sz w:val="16"/>
+                <w:szCs w:val="16"/>
+              </w:rPr>
+              <w:t>24/10/18</w:t>
+            </w:r>
+          </w:p>
         </w:tc>
         <w:tc>
           <w:tcPr>
@@ -1700,7 +2376,7 @@
                 <w:sz w:val="16"/>
                 <w:szCs w:val="16"/>
               </w:rPr>
-              <w:t xml:space="preserve">Print Prescription </w:t>
+              <w:t xml:space="preserve">Dispatch Prescription </w:t>
             </w:r>
           </w:p>
           <w:p>
@@ -1721,6 +2397,24 @@
               <w:t>Return to original page</w:t>
             </w:r>
           </w:p>
+          <w:p>
+            <w:pPr>
+              <w:spacing w:before="80" w:after="80" w:line="240" w:lineRule="auto"/>
+              <w:rPr>
+                <w:rFonts w:cs="Arial"/>
+                <w:sz w:val="16"/>
+                <w:szCs w:val="16"/>
+              </w:rPr>
+            </w:pPr>
+            <w:r>
+              <w:rPr>
+                <w:rFonts w:cs="Arial"/>
+                <w:sz w:val="16"/>
+                <w:szCs w:val="16"/>
+              </w:rPr>
+              <w:t>01/11/2018</w:t>
+            </w:r>
+          </w:p>
         </w:tc>
         <w:tc>
           <w:tcPr>
@@ -1739,7 +2433,35 @@
                 <w:sz w:val="16"/>
                 <w:szCs w:val="16"/>
               </w:rPr>
-              <w:t xml:space="preserve">View/Print test data prescriptions </w:t>
+              <w:t xml:space="preserve">View and Dispatch </w:t>
+            </w:r>
+            <w:r>
+              <w:rPr>
+                <w:sz w:val="16"/>
+                <w:szCs w:val="16"/>
+              </w:rPr>
+              <w:t>test data prescriptions</w:t>
+            </w:r>
+          </w:p>
+          <w:p>
+            <w:pPr>
+              <w:spacing w:before="80" w:after="80" w:line="240" w:lineRule="auto"/>
+            </w:pPr>
+            <w:r>
+              <w:rPr>
+                <w:rFonts w:cs="Arial"/>
+                <w:sz w:val="16"/>
+                <w:szCs w:val="16"/>
+              </w:rPr>
+              <w:t>16</w:t>
+            </w:r>
+            <w:r>
+              <w:rPr>
+                <w:rFonts w:cs="Arial"/>
+                <w:sz w:val="16"/>
+                <w:szCs w:val="16"/>
+              </w:rPr>
+              <w:t>/11/18</w:t>
             </w:r>
           </w:p>
         </w:tc>
@@ -1760,7 +2482,35 @@
                 <w:sz w:val="16"/>
                 <w:szCs w:val="16"/>
               </w:rPr>
-              <w:t>View/Print hospital prescriptions</w:t>
+              <w:t>View and Dispatch hospital</w:t>
+            </w:r>
+            <w:r>
+              <w:rPr>
+                <w:sz w:val="16"/>
+                <w:szCs w:val="16"/>
+              </w:rPr>
+              <w:t xml:space="preserve"> prescriptions</w:t>
+            </w:r>
+          </w:p>
+          <w:p>
+            <w:pPr>
+              <w:spacing w:before="80" w:after="80" w:line="240" w:lineRule="auto"/>
+            </w:pPr>
+            <w:r>
+              <w:rPr>
+                <w:rFonts w:cs="Arial"/>
+                <w:sz w:val="16"/>
+                <w:szCs w:val="16"/>
+              </w:rPr>
+              <w:t>27</w:t>
+            </w:r>
+            <w:r>
+              <w:rPr>
+                <w:rFonts w:cs="Arial"/>
+                <w:sz w:val="16"/>
+                <w:szCs w:val="16"/>
+              </w:rPr>
+              <w:t>/11/18</w:t>
             </w:r>
           </w:p>
         </w:tc>
@@ -1771,7 +2521,18 @@
           <w:p>
             <w:pPr>
               <w:spacing w:before="80" w:after="80" w:line="240" w:lineRule="auto"/>
-            </w:pPr>
+              <w:rPr>
+                <w:sz w:val="16"/>
+                <w:szCs w:val="16"/>
+              </w:rPr>
+            </w:pPr>
+            <w:r>
+              <w:rPr>
+                <w:sz w:val="16"/>
+                <w:szCs w:val="16"/>
+              </w:rPr>
+              <w:t>Won’t be able to dispatch test prescriptions</w:t>
+            </w:r>
           </w:p>
         </w:tc>
       </w:tr>
@@ -1785,7 +2546,7 @@
               <w:spacing w:before="80" w:after="80" w:line="240" w:lineRule="auto"/>
             </w:pPr>
             <w:r>
-              <w:t>5</w:t>
+              <w:t>6</w:t>
             </w:r>
           </w:p>
         </w:tc>
@@ -1808,7 +2569,7 @@
                 <w:sz w:val="16"/>
                 <w:szCs w:val="16"/>
               </w:rPr>
-              <w:t>View / Dispatch Prescription</w:t>
+              <w:t>Print Medication Labels for OPD Patients</w:t>
             </w:r>
           </w:p>
         </w:tc>
@@ -1831,58 +2592,57 @@
                 <w:sz w:val="16"/>
                 <w:szCs w:val="16"/>
               </w:rPr>
-              <w:t xml:space="preserve">When a HPCDS </w:t>
-            </w:r>
-            <w:r>
-              <w:rPr>
-                <w:rFonts w:cs="Arial"/>
-                <w:sz w:val="16"/>
-                <w:szCs w:val="16"/>
-              </w:rPr>
-              <w:t xml:space="preserve">registered </w:t>
-            </w:r>
-            <w:r>
-              <w:rPr>
-                <w:rFonts w:cs="Arial"/>
-                <w:sz w:val="16"/>
-                <w:szCs w:val="16"/>
-              </w:rPr>
-              <w:t>Pharmacist</w:t>
-            </w:r>
-            <w:r>
-              <w:rPr>
-                <w:rFonts w:cs="Arial"/>
-                <w:sz w:val="16"/>
-                <w:szCs w:val="16"/>
-              </w:rPr>
-              <w:t xml:space="preserve"> with is logged onto the system and click </w:t>
-            </w:r>
-            <w:proofErr w:type="gramStart"/>
-            <w:r>
-              <w:rPr>
-                <w:rFonts w:cs="Arial"/>
-                <w:sz w:val="16"/>
-                <w:szCs w:val="16"/>
-              </w:rPr>
-              <w:t>the ”</w:t>
-            </w:r>
-            <w:proofErr w:type="gramEnd"/>
-            <w:r>
-              <w:rPr>
-                <w:rFonts w:cs="Arial"/>
-                <w:sz w:val="16"/>
-                <w:szCs w:val="16"/>
-              </w:rPr>
-              <w:t xml:space="preserve">View/Dispatch Prescriptions”. The </w:t>
-            </w:r>
-            <w:r>
-              <w:rPr>
-                <w:rFonts w:cs="Arial"/>
-                <w:sz w:val="16"/>
-                <w:szCs w:val="16"/>
-              </w:rPr>
-              <w:lastRenderedPageBreak/>
-              <w:t>relevant screen is displayed to Dispatch Prescription.</w:t>
+              <w:t>The pharmacist logs in and selects a medication label for</w:t>
+            </w:r>
+            <w:r>
+              <w:rPr>
+                <w:rFonts w:cs="Arial"/>
+                <w:sz w:val="16"/>
+                <w:szCs w:val="16"/>
+              </w:rPr>
+              <w:t xml:space="preserve"> an</w:t>
+            </w:r>
+            <w:r>
+              <w:rPr>
+                <w:rFonts w:cs="Arial"/>
+                <w:sz w:val="16"/>
+                <w:szCs w:val="16"/>
+              </w:rPr>
+              <w:t xml:space="preserve"> </w:t>
+            </w:r>
+            <w:r>
+              <w:rPr>
+                <w:rFonts w:cs="Arial"/>
+                <w:sz w:val="16"/>
+                <w:szCs w:val="16"/>
+              </w:rPr>
+              <w:t>OPD</w:t>
+            </w:r>
+            <w:r>
+              <w:rPr>
+                <w:rFonts w:cs="Arial"/>
+                <w:sz w:val="16"/>
+                <w:szCs w:val="16"/>
+              </w:rPr>
+              <w:t xml:space="preserve"> patient and prints the result.</w:t>
+            </w:r>
+          </w:p>
+          <w:p>
+            <w:pPr>
+              <w:spacing w:before="80" w:after="80" w:line="240" w:lineRule="auto"/>
+              <w:rPr>
+                <w:rFonts w:cs="Arial"/>
+                <w:sz w:val="16"/>
+                <w:szCs w:val="16"/>
+              </w:rPr>
+            </w:pPr>
+            <w:r>
+              <w:rPr>
+                <w:rFonts w:cs="Arial"/>
+                <w:sz w:val="16"/>
+                <w:szCs w:val="16"/>
+              </w:rPr>
+              <w:t>22/10/18</w:t>
             </w:r>
           </w:p>
         </w:tc>
@@ -1905,35 +2665,61 @@
                 <w:sz w:val="16"/>
                 <w:szCs w:val="16"/>
               </w:rPr>
-              <w:lastRenderedPageBreak/>
-              <w:t xml:space="preserve">Prescription has to exist in </w:t>
-            </w:r>
-            <w:r>
-              <w:rPr>
-                <w:rFonts w:cs="Arial"/>
-                <w:sz w:val="16"/>
-                <w:szCs w:val="16"/>
-              </w:rPr>
-              <w:lastRenderedPageBreak/>
-              <w:t>order for it to be viewed.</w:t>
-            </w:r>
-          </w:p>
-          <w:p>
-            <w:pPr>
-              <w:spacing w:before="80" w:after="80" w:line="240" w:lineRule="auto"/>
-              <w:rPr>
-                <w:rFonts w:cs="Arial"/>
-                <w:sz w:val="16"/>
-                <w:szCs w:val="16"/>
-              </w:rPr>
-            </w:pPr>
-            <w:r>
-              <w:rPr>
-                <w:rFonts w:cs="Arial"/>
-                <w:sz w:val="16"/>
-                <w:szCs w:val="16"/>
-              </w:rPr>
-              <w:t>Prescription has to be linked to a patient in order to exist.</w:t>
+              <w:t>Pharmacist has to be registered</w:t>
+            </w:r>
+          </w:p>
+          <w:p>
+            <w:pPr>
+              <w:spacing w:before="80" w:after="80" w:line="240" w:lineRule="auto"/>
+              <w:rPr>
+                <w:rFonts w:cs="Arial"/>
+                <w:sz w:val="16"/>
+                <w:szCs w:val="16"/>
+              </w:rPr>
+            </w:pPr>
+            <w:r>
+              <w:rPr>
+                <w:rFonts w:cs="Arial"/>
+                <w:sz w:val="16"/>
+                <w:szCs w:val="16"/>
+              </w:rPr>
+              <w:t>Patient has to be registered</w:t>
+            </w:r>
+          </w:p>
+          <w:p>
+            <w:pPr>
+              <w:spacing w:before="80" w:after="80" w:line="240" w:lineRule="auto"/>
+              <w:rPr>
+                <w:rFonts w:cs="Arial"/>
+                <w:sz w:val="16"/>
+                <w:szCs w:val="16"/>
+              </w:rPr>
+            </w:pPr>
+            <w:r>
+              <w:rPr>
+                <w:rFonts w:cs="Arial"/>
+                <w:sz w:val="16"/>
+                <w:szCs w:val="16"/>
+              </w:rPr>
+              <w:t xml:space="preserve">Drug Dose details have to be available </w:t>
+            </w:r>
+          </w:p>
+          <w:p>
+            <w:pPr>
+              <w:spacing w:before="80" w:after="80" w:line="240" w:lineRule="auto"/>
+              <w:rPr>
+                <w:rFonts w:cs="Arial"/>
+                <w:sz w:val="16"/>
+                <w:szCs w:val="16"/>
+              </w:rPr>
+            </w:pPr>
+            <w:r>
+              <w:rPr>
+                <w:rFonts w:cs="Arial"/>
+                <w:sz w:val="16"/>
+                <w:szCs w:val="16"/>
+              </w:rPr>
+              <w:t>24/10/18</w:t>
             </w:r>
           </w:p>
         </w:tc>
@@ -1956,27 +2742,51 @@
                 <w:sz w:val="16"/>
                 <w:szCs w:val="16"/>
               </w:rPr>
-              <w:lastRenderedPageBreak/>
-              <w:t xml:space="preserve">Display Prescription </w:t>
-            </w:r>
-          </w:p>
-          <w:p>
-            <w:pPr>
-              <w:spacing w:before="80" w:after="80" w:line="240" w:lineRule="auto"/>
-              <w:rPr>
-                <w:rFonts w:cs="Arial"/>
-                <w:sz w:val="16"/>
-                <w:szCs w:val="16"/>
-              </w:rPr>
-            </w:pPr>
-            <w:r>
-              <w:rPr>
-                <w:rFonts w:cs="Arial"/>
-                <w:sz w:val="16"/>
-                <w:szCs w:val="16"/>
-              </w:rPr>
-              <w:lastRenderedPageBreak/>
-              <w:t xml:space="preserve">Dispatch Prescription </w:t>
+              <w:t>Display Patient Details</w:t>
+            </w:r>
+          </w:p>
+          <w:p>
+            <w:pPr>
+              <w:spacing w:before="80" w:after="80" w:line="240" w:lineRule="auto"/>
+              <w:rPr>
+                <w:rFonts w:cs="Arial"/>
+                <w:sz w:val="16"/>
+                <w:szCs w:val="16"/>
+              </w:rPr>
+            </w:pPr>
+            <w:r>
+              <w:rPr>
+                <w:rFonts w:cs="Arial"/>
+                <w:sz w:val="16"/>
+                <w:szCs w:val="16"/>
+              </w:rPr>
+              <w:t>Display Medication label</w:t>
+            </w:r>
+          </w:p>
+          <w:p>
+            <w:pPr>
+              <w:spacing w:before="80" w:after="80" w:line="240" w:lineRule="auto"/>
+              <w:rPr>
+                <w:rFonts w:cs="Arial"/>
+                <w:sz w:val="16"/>
+                <w:szCs w:val="16"/>
+              </w:rPr>
+            </w:pPr>
+            <w:r>
+              <w:rPr>
+                <w:rFonts w:cs="Arial"/>
+                <w:sz w:val="16"/>
+                <w:szCs w:val="16"/>
+              </w:rPr>
+              <w:t>Insert a “print medication” button</w:t>
+            </w:r>
+            <w:r>
+              <w:rPr>
+                <w:rFonts w:cs="Arial"/>
+                <w:sz w:val="16"/>
+                <w:szCs w:val="16"/>
+              </w:rPr>
+              <w:t xml:space="preserve"> </w:t>
             </w:r>
           </w:p>
           <w:p>
@@ -1997,6 +2807,24 @@
               <w:t>Return to original page</w:t>
             </w:r>
           </w:p>
+          <w:p>
+            <w:pPr>
+              <w:spacing w:before="80" w:after="80" w:line="240" w:lineRule="auto"/>
+              <w:rPr>
+                <w:rFonts w:cs="Arial"/>
+                <w:sz w:val="16"/>
+                <w:szCs w:val="16"/>
+              </w:rPr>
+            </w:pPr>
+            <w:r>
+              <w:rPr>
+                <w:rFonts w:cs="Arial"/>
+                <w:sz w:val="16"/>
+                <w:szCs w:val="16"/>
+              </w:rPr>
+              <w:t>01/11/2018</w:t>
+            </w:r>
+          </w:p>
         </w:tc>
         <w:tc>
           <w:tcPr>
@@ -2005,22 +2833,41 @@
           <w:p>
             <w:pPr>
               <w:spacing w:before="80" w:after="80" w:line="240" w:lineRule="auto"/>
-            </w:pPr>
-            <w:r>
-              <w:rPr>
-                <w:sz w:val="16"/>
-                <w:szCs w:val="16"/>
-              </w:rPr>
-              <w:lastRenderedPageBreak/>
-              <w:t xml:space="preserve">View and Dispatch </w:t>
-            </w:r>
-            <w:r>
-              <w:rPr>
-                <w:sz w:val="16"/>
-                <w:szCs w:val="16"/>
-              </w:rPr>
-              <w:lastRenderedPageBreak/>
-              <w:t>test data prescriptions</w:t>
+              <w:rPr>
+                <w:sz w:val="16"/>
+                <w:szCs w:val="16"/>
+              </w:rPr>
+            </w:pPr>
+            <w:r>
+              <w:rPr>
+                <w:sz w:val="16"/>
+                <w:szCs w:val="16"/>
+              </w:rPr>
+              <w:t>Print medication labels for OPD patients</w:t>
+            </w:r>
+            <w:r>
+              <w:rPr>
+                <w:sz w:val="16"/>
+                <w:szCs w:val="16"/>
+              </w:rPr>
+              <w:t xml:space="preserve"> using test data</w:t>
+            </w:r>
+          </w:p>
+          <w:p>
+            <w:pPr>
+              <w:spacing w:before="80" w:after="80" w:line="240" w:lineRule="auto"/>
+              <w:rPr>
+                <w:sz w:val="16"/>
+                <w:szCs w:val="16"/>
+              </w:rPr>
+            </w:pPr>
+            <w:r>
+              <w:rPr>
+                <w:rFonts w:cs="Arial"/>
+                <w:sz w:val="16"/>
+                <w:szCs w:val="16"/>
+              </w:rPr>
+              <w:t>18/11/18</w:t>
             </w:r>
           </w:p>
         </w:tc>
@@ -2031,29 +2878,37 @@
           <w:p>
             <w:pPr>
               <w:spacing w:before="80" w:after="80" w:line="240" w:lineRule="auto"/>
-            </w:pPr>
-            <w:r>
-              <w:rPr>
-                <w:sz w:val="16"/>
-                <w:szCs w:val="16"/>
-              </w:rPr>
-              <w:lastRenderedPageBreak/>
-              <w:t xml:space="preserve">View and Dispatch </w:t>
-            </w:r>
-            <w:r>
-              <w:rPr>
-                <w:sz w:val="16"/>
-                <w:szCs w:val="16"/>
-              </w:rPr>
-              <w:lastRenderedPageBreak/>
-              <w:t>hospital</w:t>
-            </w:r>
-            <w:r>
-              <w:rPr>
-                <w:sz w:val="16"/>
-                <w:szCs w:val="16"/>
-              </w:rPr>
-              <w:t xml:space="preserve"> prescriptions</w:t>
+              <w:rPr>
+                <w:sz w:val="16"/>
+                <w:szCs w:val="16"/>
+              </w:rPr>
+            </w:pPr>
+            <w:r>
+              <w:rPr>
+                <w:sz w:val="16"/>
+                <w:szCs w:val="16"/>
+              </w:rPr>
+              <w:t>Print medication labels for OPD patients</w:t>
+            </w:r>
+            <w:r>
+              <w:rPr>
+                <w:sz w:val="16"/>
+                <w:szCs w:val="16"/>
+              </w:rPr>
+              <w:t xml:space="preserve"> using hospital information </w:t>
+            </w:r>
+          </w:p>
+          <w:p>
+            <w:pPr>
+              <w:spacing w:before="80" w:after="80" w:line="240" w:lineRule="auto"/>
+            </w:pPr>
+            <w:r>
+              <w:rPr>
+                <w:rFonts w:cs="Arial"/>
+                <w:sz w:val="16"/>
+                <w:szCs w:val="16"/>
+              </w:rPr>
+              <w:t>28/11/18</w:t>
             </w:r>
           </w:p>
         </w:tc>
@@ -2074,16 +2929,21 @@
                 <w:sz w:val="16"/>
                 <w:szCs w:val="16"/>
               </w:rPr>
-              <w:lastRenderedPageBreak/>
-              <w:t xml:space="preserve">Won’t be able to dispatch </w:t>
-            </w:r>
-            <w:r>
-              <w:rPr>
-                <w:sz w:val="16"/>
-                <w:szCs w:val="16"/>
-              </w:rPr>
-              <w:lastRenderedPageBreak/>
-              <w:t>test prescriptions</w:t>
+              <w:t xml:space="preserve">Will be implemented </w:t>
+            </w:r>
+            <w:r>
+              <w:rPr>
+                <w:sz w:val="16"/>
+                <w:szCs w:val="16"/>
+              </w:rPr>
+              <w:t xml:space="preserve">on </w:t>
+            </w:r>
+            <w:r>
+              <w:rPr>
+                <w:sz w:val="16"/>
+                <w:szCs w:val="16"/>
+              </w:rPr>
+              <w:t xml:space="preserve">the same page as Print medication labels for indoor patients </w:t>
             </w:r>
           </w:p>
         </w:tc>
@@ -2098,8 +2958,7 @@
               <w:spacing w:before="80" w:after="80" w:line="240" w:lineRule="auto"/>
             </w:pPr>
             <w:r>
-              <w:lastRenderedPageBreak/>
-              <w:t>6</w:t>
+              <w:t>7</w:t>
             </w:r>
           </w:p>
         </w:tc>
@@ -2122,7 +2981,7 @@
                 <w:sz w:val="16"/>
                 <w:szCs w:val="16"/>
               </w:rPr>
-              <w:t>Print Medication Labels for OPD Patients</w:t>
+              <w:t>Print Medication Labels for Indoor Patients</w:t>
             </w:r>
           </w:p>
         </w:tc>
@@ -2145,39 +3004,25 @@
                 <w:sz w:val="16"/>
                 <w:szCs w:val="16"/>
               </w:rPr>
-              <w:t>The pharmacist logs in and selects a medication label for</w:t>
-            </w:r>
-            <w:r>
-              <w:rPr>
-                <w:rFonts w:cs="Arial"/>
-                <w:sz w:val="16"/>
-                <w:szCs w:val="16"/>
-              </w:rPr>
-              <w:t xml:space="preserve"> an</w:t>
-            </w:r>
-            <w:r>
-              <w:rPr>
-                <w:rFonts w:cs="Arial"/>
-                <w:sz w:val="16"/>
-                <w:szCs w:val="16"/>
-              </w:rPr>
-              <w:t xml:space="preserve"> </w:t>
-            </w:r>
-            <w:r>
-              <w:rPr>
-                <w:rFonts w:cs="Arial"/>
-                <w:sz w:val="16"/>
-                <w:szCs w:val="16"/>
-              </w:rPr>
-              <w:t>OPD</w:t>
-            </w:r>
-            <w:r>
-              <w:rPr>
-                <w:rFonts w:cs="Arial"/>
-                <w:sz w:val="16"/>
-                <w:szCs w:val="16"/>
-              </w:rPr>
-              <w:t xml:space="preserve"> patient and prints the result.</w:t>
+              <w:t>The pharmacist logs in and selects a medication label for an outdoor patient and prints the result.</w:t>
+            </w:r>
+          </w:p>
+          <w:p>
+            <w:pPr>
+              <w:spacing w:before="80" w:after="80" w:line="240" w:lineRule="auto"/>
+              <w:rPr>
+                <w:rFonts w:cs="Arial"/>
+                <w:sz w:val="16"/>
+                <w:szCs w:val="16"/>
+              </w:rPr>
+            </w:pPr>
+            <w:r>
+              <w:rPr>
+                <w:rFonts w:cs="Arial"/>
+                <w:sz w:val="16"/>
+                <w:szCs w:val="16"/>
+              </w:rPr>
+              <w:t>22/10/18</w:t>
             </w:r>
           </w:p>
         </w:tc>
@@ -2236,7 +3081,25 @@
                 <w:sz w:val="16"/>
                 <w:szCs w:val="16"/>
               </w:rPr>
-              <w:t xml:space="preserve">Drug Dose details have to be available </w:t>
+              <w:t>Drug Dose details have to be available</w:t>
+            </w:r>
+          </w:p>
+          <w:p>
+            <w:pPr>
+              <w:spacing w:before="80" w:after="80" w:line="240" w:lineRule="auto"/>
+              <w:rPr>
+                <w:rFonts w:cs="Arial"/>
+                <w:sz w:val="16"/>
+                <w:szCs w:val="16"/>
+              </w:rPr>
+            </w:pPr>
+            <w:r>
+              <w:rPr>
+                <w:rFonts w:cs="Arial"/>
+                <w:sz w:val="16"/>
+                <w:szCs w:val="16"/>
+              </w:rPr>
+              <w:t>24/10/18</w:t>
             </w:r>
           </w:p>
         </w:tc>
@@ -2297,14 +3160,6 @@
               </w:rPr>
               <w:t>Insert a “print medication” button</w:t>
             </w:r>
-            <w:r>
-              <w:rPr>
-                <w:rFonts w:cs="Arial"/>
-                <w:sz w:val="16"/>
-                <w:szCs w:val="16"/>
-              </w:rPr>
-              <w:t xml:space="preserve"> </w:t>
-            </w:r>
           </w:p>
           <w:p>
             <w:pPr>
@@ -2333,6 +3188,14 @@
                 <w:szCs w:val="16"/>
               </w:rPr>
             </w:pPr>
+            <w:r>
+              <w:rPr>
+                <w:rFonts w:cs="Arial"/>
+                <w:sz w:val="16"/>
+                <w:szCs w:val="16"/>
+              </w:rPr>
+              <w:t>29/10/18</w:t>
+            </w:r>
           </w:p>
         </w:tc>
         <w:tc>
@@ -2352,7 +3215,21 @@
                 <w:sz w:val="16"/>
                 <w:szCs w:val="16"/>
               </w:rPr>
-              <w:t>Print medication labels for OPD patients</w:t>
+              <w:t xml:space="preserve">Print medication labels for </w:t>
+            </w:r>
+            <w:r>
+              <w:rPr>
+                <w:sz w:val="16"/>
+                <w:szCs w:val="16"/>
+              </w:rPr>
+              <w:t xml:space="preserve">Indoor </w:t>
+            </w:r>
+            <w:r>
+              <w:rPr>
+                <w:sz w:val="16"/>
+                <w:szCs w:val="16"/>
+              </w:rPr>
+              <w:t>patients</w:t>
             </w:r>
             <w:r>
               <w:rPr>
@@ -2362,6 +3239,36 @@
               <w:t xml:space="preserve"> using test data</w:t>
             </w:r>
           </w:p>
+          <w:p>
+            <w:pPr>
+              <w:spacing w:before="80" w:after="80" w:line="240" w:lineRule="auto"/>
+              <w:rPr>
+                <w:sz w:val="16"/>
+                <w:szCs w:val="16"/>
+              </w:rPr>
+            </w:pPr>
+          </w:p>
+          <w:p>
+            <w:pPr>
+              <w:spacing w:before="80" w:after="80" w:line="240" w:lineRule="auto"/>
+            </w:pPr>
+            <w:r>
+              <w:rPr>
+                <w:rFonts w:cs="Arial"/>
+                <w:sz w:val="16"/>
+                <w:szCs w:val="16"/>
+              </w:rPr>
+              <w:t>16</w:t>
+            </w:r>
+            <w:r>
+              <w:rPr>
+                <w:rFonts w:cs="Arial"/>
+                <w:sz w:val="16"/>
+                <w:szCs w:val="16"/>
+              </w:rPr>
+              <w:t>/11/18</w:t>
+            </w:r>
+          </w:p>
         </w:tc>
         <w:tc>
           <w:tcPr>
@@ -2370,20 +3277,59 @@
           <w:p>
             <w:pPr>
               <w:spacing w:before="80" w:after="80" w:line="240" w:lineRule="auto"/>
-            </w:pPr>
-            <w:r>
-              <w:rPr>
-                <w:sz w:val="16"/>
-                <w:szCs w:val="16"/>
-              </w:rPr>
-              <w:t>Print medication labels for OPD patients</w:t>
-            </w:r>
-            <w:r>
-              <w:rPr>
-                <w:sz w:val="16"/>
-                <w:szCs w:val="16"/>
-              </w:rPr>
-              <w:t xml:space="preserve"> using hospital information </w:t>
+              <w:rPr>
+                <w:sz w:val="16"/>
+                <w:szCs w:val="16"/>
+              </w:rPr>
+            </w:pPr>
+            <w:r>
+              <w:rPr>
+                <w:sz w:val="16"/>
+                <w:szCs w:val="16"/>
+              </w:rPr>
+              <w:t xml:space="preserve">Print medication labels for </w:t>
+            </w:r>
+            <w:r>
+              <w:rPr>
+                <w:sz w:val="16"/>
+                <w:szCs w:val="16"/>
+              </w:rPr>
+              <w:t xml:space="preserve">Indoor </w:t>
+            </w:r>
+            <w:r>
+              <w:rPr>
+                <w:sz w:val="16"/>
+                <w:szCs w:val="16"/>
+              </w:rPr>
+              <w:t>patients</w:t>
+            </w:r>
+            <w:r>
+              <w:rPr>
+                <w:sz w:val="16"/>
+                <w:szCs w:val="16"/>
+              </w:rPr>
+              <w:t xml:space="preserve"> using hospital information</w:t>
+            </w:r>
+          </w:p>
+          <w:p>
+            <w:pPr>
+              <w:spacing w:before="80" w:after="80" w:line="240" w:lineRule="auto"/>
+            </w:pPr>
+            <w:r>
+              <w:rPr>
+                <w:rFonts w:cs="Arial"/>
+                <w:sz w:val="16"/>
+                <w:szCs w:val="16"/>
+              </w:rPr>
+              <w:t>27</w:t>
+            </w:r>
+            <w:r>
+              <w:rPr>
+                <w:rFonts w:cs="Arial"/>
+                <w:sz w:val="16"/>
+                <w:szCs w:val="16"/>
+              </w:rPr>
+              <w:t>/11/18</w:t>
             </w:r>
           </w:p>
         </w:tc>
@@ -2394,10 +3340,6 @@
           <w:p>
             <w:pPr>
               <w:spacing w:before="80" w:after="80" w:line="240" w:lineRule="auto"/>
-              <w:rPr>
-                <w:sz w:val="16"/>
-                <w:szCs w:val="16"/>
-              </w:rPr>
             </w:pPr>
             <w:r>
               <w:rPr>
@@ -2418,7 +3360,21 @@
                 <w:sz w:val="16"/>
                 <w:szCs w:val="16"/>
               </w:rPr>
-              <w:t xml:space="preserve">the same page as Print medication labels for indoor patients </w:t>
+              <w:t xml:space="preserve">the same page </w:t>
+            </w:r>
+            <w:r>
+              <w:rPr>
+                <w:sz w:val="16"/>
+                <w:szCs w:val="16"/>
+              </w:rPr>
+              <w:t>as Print medication labels for OPD</w:t>
+            </w:r>
+            <w:r>
+              <w:rPr>
+                <w:sz w:val="16"/>
+                <w:szCs w:val="16"/>
+              </w:rPr>
+              <w:t xml:space="preserve"> patients</w:t>
             </w:r>
           </w:p>
         </w:tc>
@@ -2433,7 +3389,7 @@
               <w:spacing w:before="80" w:after="80" w:line="240" w:lineRule="auto"/>
             </w:pPr>
             <w:r>
-              <w:t>7</w:t>
+              <w:t>8</w:t>
             </w:r>
           </w:p>
         </w:tc>
@@ -2456,7 +3412,7 @@
                 <w:sz w:val="16"/>
                 <w:szCs w:val="16"/>
               </w:rPr>
-              <w:t>Print Medication Labels for Indoor Patients</w:t>
+              <w:t>Produce preparation list</w:t>
             </w:r>
           </w:p>
         </w:tc>
@@ -2479,7 +3435,57 @@
                 <w:sz w:val="16"/>
                 <w:szCs w:val="16"/>
               </w:rPr>
-              <w:t>The pharmacist logs in and selects a medication label for an outdoor patient and prints the result.</w:t>
+              <w:t xml:space="preserve">A </w:t>
+            </w:r>
+            <w:r>
+              <w:rPr>
+                <w:rFonts w:cs="Arial"/>
+                <w:sz w:val="16"/>
+                <w:szCs w:val="16"/>
+              </w:rPr>
+              <w:t>Pharmacist will</w:t>
+            </w:r>
+            <w:r>
+              <w:rPr>
+                <w:rFonts w:cs="Arial"/>
+                <w:sz w:val="16"/>
+                <w:szCs w:val="16"/>
+              </w:rPr>
+              <w:t xml:space="preserve"> select “Produce Preparation List” from the main menu </w:t>
+            </w:r>
+            <w:r>
+              <w:rPr>
+                <w:rFonts w:cs="Arial"/>
+                <w:sz w:val="16"/>
+                <w:szCs w:val="16"/>
+              </w:rPr>
+              <w:t>and retrieves prescriptions for a selected patient. The output the list and prepare the medication.</w:t>
+            </w:r>
+          </w:p>
+          <w:p>
+            <w:pPr>
+              <w:spacing w:before="80" w:after="80" w:line="240" w:lineRule="auto"/>
+              <w:rPr>
+                <w:rFonts w:cs="Arial"/>
+                <w:sz w:val="16"/>
+                <w:szCs w:val="16"/>
+              </w:rPr>
+            </w:pPr>
+            <w:r>
+              <w:rPr>
+                <w:rFonts w:cs="Arial"/>
+                <w:sz w:val="16"/>
+                <w:szCs w:val="16"/>
+              </w:rPr>
+              <w:t>22/10/18</w:t>
+            </w:r>
+            <w:r>
+              <w:rPr>
+                <w:rFonts w:cs="Arial"/>
+                <w:sz w:val="16"/>
+                <w:szCs w:val="16"/>
+              </w:rPr>
+              <w:t xml:space="preserve"> </w:t>
             </w:r>
           </w:p>
         </w:tc>
@@ -2502,43 +3508,69 @@
                 <w:sz w:val="16"/>
                 <w:szCs w:val="16"/>
               </w:rPr>
-              <w:t>Pharmacist has to be registered</w:t>
-            </w:r>
-          </w:p>
-          <w:p>
-            <w:pPr>
-              <w:spacing w:before="80" w:after="80" w:line="240" w:lineRule="auto"/>
-              <w:rPr>
-                <w:rFonts w:cs="Arial"/>
-                <w:sz w:val="16"/>
-                <w:szCs w:val="16"/>
-              </w:rPr>
-            </w:pPr>
-            <w:r>
-              <w:rPr>
-                <w:rFonts w:cs="Arial"/>
-                <w:sz w:val="16"/>
-                <w:szCs w:val="16"/>
-              </w:rPr>
-              <w:t>Patient has to be registered</w:t>
-            </w:r>
-          </w:p>
-          <w:p>
-            <w:pPr>
-              <w:spacing w:before="80" w:after="80" w:line="240" w:lineRule="auto"/>
-              <w:rPr>
-                <w:rFonts w:cs="Arial"/>
-                <w:sz w:val="16"/>
-                <w:szCs w:val="16"/>
-              </w:rPr>
-            </w:pPr>
-            <w:r>
-              <w:rPr>
-                <w:rFonts w:cs="Arial"/>
-                <w:sz w:val="16"/>
-                <w:szCs w:val="16"/>
-              </w:rPr>
-              <w:t xml:space="preserve">Drug Dose details have to be available </w:t>
+              <w:t xml:space="preserve">Patient has to be registered </w:t>
+            </w:r>
+            <w:r>
+              <w:rPr>
+                <w:rFonts w:cs="Arial"/>
+                <w:sz w:val="16"/>
+                <w:szCs w:val="16"/>
+              </w:rPr>
+              <w:t>to HPCDS</w:t>
+            </w:r>
+          </w:p>
+          <w:p>
+            <w:pPr>
+              <w:spacing w:before="80" w:after="80" w:line="240" w:lineRule="auto"/>
+              <w:rPr>
+                <w:rFonts w:cs="Arial"/>
+                <w:sz w:val="16"/>
+                <w:szCs w:val="16"/>
+              </w:rPr>
+            </w:pPr>
+            <w:r>
+              <w:rPr>
+                <w:rFonts w:cs="Arial"/>
+                <w:sz w:val="16"/>
+                <w:szCs w:val="16"/>
+              </w:rPr>
+              <w:t xml:space="preserve">Pharmacist has to be registered </w:t>
+            </w:r>
+          </w:p>
+          <w:p>
+            <w:pPr>
+              <w:spacing w:before="80" w:after="80" w:line="240" w:lineRule="auto"/>
+              <w:rPr>
+                <w:rFonts w:cs="Arial"/>
+                <w:sz w:val="16"/>
+                <w:szCs w:val="16"/>
+              </w:rPr>
+            </w:pPr>
+            <w:r>
+              <w:rPr>
+                <w:rFonts w:cs="Arial"/>
+                <w:sz w:val="16"/>
+                <w:szCs w:val="16"/>
+              </w:rPr>
+              <w:t xml:space="preserve">The prescription has to be entered </w:t>
+            </w:r>
+          </w:p>
+          <w:p>
+            <w:pPr>
+              <w:spacing w:before="80" w:after="80" w:line="240" w:lineRule="auto"/>
+              <w:rPr>
+                <w:rFonts w:cs="Arial"/>
+                <w:sz w:val="16"/>
+                <w:szCs w:val="16"/>
+              </w:rPr>
+            </w:pPr>
+            <w:r>
+              <w:rPr>
+                <w:rFonts w:cs="Arial"/>
+                <w:sz w:val="16"/>
+                <w:szCs w:val="16"/>
+              </w:rPr>
+              <w:t>24/10/18</w:t>
             </w:r>
           </w:p>
         </w:tc>
@@ -2561,43 +3593,7 @@
                 <w:sz w:val="16"/>
                 <w:szCs w:val="16"/>
               </w:rPr>
-              <w:t>Display Patient Details</w:t>
-            </w:r>
-          </w:p>
-          <w:p>
-            <w:pPr>
-              <w:spacing w:before="80" w:after="80" w:line="240" w:lineRule="auto"/>
-              <w:rPr>
-                <w:rFonts w:cs="Arial"/>
-                <w:sz w:val="16"/>
-                <w:szCs w:val="16"/>
-              </w:rPr>
-            </w:pPr>
-            <w:r>
-              <w:rPr>
-                <w:rFonts w:cs="Arial"/>
-                <w:sz w:val="16"/>
-                <w:szCs w:val="16"/>
-              </w:rPr>
-              <w:t>Display Medication label</w:t>
-            </w:r>
-          </w:p>
-          <w:p>
-            <w:pPr>
-              <w:spacing w:before="80" w:after="80" w:line="240" w:lineRule="auto"/>
-              <w:rPr>
-                <w:rFonts w:cs="Arial"/>
-                <w:sz w:val="16"/>
-                <w:szCs w:val="16"/>
-              </w:rPr>
-            </w:pPr>
-            <w:r>
-              <w:rPr>
-                <w:rFonts w:cs="Arial"/>
-                <w:sz w:val="16"/>
-                <w:szCs w:val="16"/>
-              </w:rPr>
-              <w:t>Insert a “print medication” button</w:t>
+              <w:t xml:space="preserve">Display preparation list for the patient </w:t>
             </w:r>
           </w:p>
           <w:p>
@@ -2618,6 +3614,24 @@
               <w:t>Return to original page</w:t>
             </w:r>
           </w:p>
+          <w:p>
+            <w:pPr>
+              <w:spacing w:before="80" w:after="80" w:line="240" w:lineRule="auto"/>
+              <w:rPr>
+                <w:rFonts w:cs="Arial"/>
+                <w:sz w:val="16"/>
+                <w:szCs w:val="16"/>
+              </w:rPr>
+            </w:pPr>
+            <w:r>
+              <w:rPr>
+                <w:rFonts w:cs="Arial"/>
+                <w:sz w:val="16"/>
+                <w:szCs w:val="16"/>
+              </w:rPr>
+              <w:t>29/10/18</w:t>
+            </w:r>
+          </w:p>
         </w:tc>
         <w:tc>
           <w:tcPr>
@@ -2626,34 +3640,51 @@
           <w:p>
             <w:pPr>
               <w:spacing w:before="80" w:after="80" w:line="240" w:lineRule="auto"/>
-            </w:pPr>
-            <w:r>
-              <w:rPr>
-                <w:sz w:val="16"/>
-                <w:szCs w:val="16"/>
-              </w:rPr>
-              <w:t xml:space="preserve">Print medication labels for </w:t>
-            </w:r>
-            <w:r>
-              <w:rPr>
-                <w:sz w:val="16"/>
-                <w:szCs w:val="16"/>
-              </w:rPr>
-              <w:t xml:space="preserve">Indoor </w:t>
-            </w:r>
-            <w:r>
-              <w:rPr>
-                <w:sz w:val="16"/>
-                <w:szCs w:val="16"/>
-              </w:rPr>
-              <w:t>patients</w:t>
-            </w:r>
-            <w:r>
-              <w:rPr>
-                <w:sz w:val="16"/>
-                <w:szCs w:val="16"/>
-              </w:rPr>
-              <w:t xml:space="preserve"> using test data</w:t>
+              <w:rPr>
+                <w:sz w:val="16"/>
+                <w:szCs w:val="16"/>
+              </w:rPr>
+            </w:pPr>
+            <w:r>
+              <w:rPr>
+                <w:sz w:val="16"/>
+                <w:szCs w:val="16"/>
+              </w:rPr>
+              <w:t>Shows Preparation list to pharmacist using test data</w:t>
+            </w:r>
+          </w:p>
+          <w:p>
+            <w:pPr>
+              <w:spacing w:before="80" w:after="80" w:line="240" w:lineRule="auto"/>
+              <w:rPr>
+                <w:sz w:val="16"/>
+                <w:szCs w:val="16"/>
+              </w:rPr>
+            </w:pPr>
+          </w:p>
+          <w:p>
+            <w:pPr>
+              <w:spacing w:before="80" w:after="80" w:line="240" w:lineRule="auto"/>
+              <w:rPr>
+                <w:sz w:val="16"/>
+                <w:szCs w:val="16"/>
+              </w:rPr>
+            </w:pPr>
+            <w:r>
+              <w:rPr>
+                <w:rFonts w:cs="Arial"/>
+                <w:sz w:val="16"/>
+                <w:szCs w:val="16"/>
+              </w:rPr>
+              <w:t>17</w:t>
+            </w:r>
+            <w:r>
+              <w:rPr>
+                <w:rFonts w:cs="Arial"/>
+                <w:sz w:val="16"/>
+                <w:szCs w:val="16"/>
+              </w:rPr>
+              <w:t>/11/18</w:t>
             </w:r>
           </w:p>
         </w:tc>
@@ -2664,34 +3695,37 @@
           <w:p>
             <w:pPr>
               <w:spacing w:before="80" w:after="80" w:line="240" w:lineRule="auto"/>
-            </w:pPr>
-            <w:r>
-              <w:rPr>
-                <w:sz w:val="16"/>
-                <w:szCs w:val="16"/>
-              </w:rPr>
-              <w:t xml:space="preserve">Print medication labels for </w:t>
-            </w:r>
-            <w:r>
-              <w:rPr>
-                <w:sz w:val="16"/>
-                <w:szCs w:val="16"/>
-              </w:rPr>
-              <w:t xml:space="preserve">Indoor </w:t>
-            </w:r>
-            <w:r>
-              <w:rPr>
-                <w:sz w:val="16"/>
-                <w:szCs w:val="16"/>
-              </w:rPr>
-              <w:t>patients</w:t>
-            </w:r>
-            <w:r>
-              <w:rPr>
-                <w:sz w:val="16"/>
-                <w:szCs w:val="16"/>
-              </w:rPr>
-              <w:t xml:space="preserve"> using hospital information</w:t>
+              <w:rPr>
+                <w:sz w:val="16"/>
+                <w:szCs w:val="16"/>
+              </w:rPr>
+            </w:pPr>
+            <w:r>
+              <w:rPr>
+                <w:sz w:val="16"/>
+                <w:szCs w:val="16"/>
+              </w:rPr>
+              <w:t xml:space="preserve">Shows Preparation list to pharmacist using </w:t>
+            </w:r>
+            <w:r>
+              <w:rPr>
+                <w:sz w:val="16"/>
+                <w:szCs w:val="16"/>
+              </w:rPr>
+              <w:t xml:space="preserve">hospital information </w:t>
+            </w:r>
+          </w:p>
+          <w:p>
+            <w:pPr>
+              <w:spacing w:before="80" w:after="80" w:line="240" w:lineRule="auto"/>
+            </w:pPr>
+            <w:r>
+              <w:rPr>
+                <w:rFonts w:cs="Arial"/>
+                <w:sz w:val="16"/>
+                <w:szCs w:val="16"/>
+              </w:rPr>
+              <w:t>28/11/18</w:t>
             </w:r>
           </w:p>
         </w:tc>
@@ -2703,41 +3737,6 @@
             <w:pPr>
               <w:spacing w:before="80" w:after="80" w:line="240" w:lineRule="auto"/>
             </w:pPr>
-            <w:r>
-              <w:rPr>
-                <w:sz w:val="16"/>
-                <w:szCs w:val="16"/>
-              </w:rPr>
-              <w:t xml:space="preserve">Will be implemented </w:t>
-            </w:r>
-            <w:r>
-              <w:rPr>
-                <w:sz w:val="16"/>
-                <w:szCs w:val="16"/>
-              </w:rPr>
-              <w:t xml:space="preserve">on </w:t>
-            </w:r>
-            <w:r>
-              <w:rPr>
-                <w:sz w:val="16"/>
-                <w:szCs w:val="16"/>
-              </w:rPr>
-              <w:t xml:space="preserve">the same page </w:t>
-            </w:r>
-            <w:r>
-              <w:rPr>
-                <w:sz w:val="16"/>
-                <w:szCs w:val="16"/>
-              </w:rPr>
-              <w:t>as Print medication labels for OPD</w:t>
-            </w:r>
-            <w:r>
-              <w:rPr>
-                <w:sz w:val="16"/>
-                <w:szCs w:val="16"/>
-              </w:rPr>
-              <w:t xml:space="preserve"> patients</w:t>
-            </w:r>
           </w:p>
         </w:tc>
       </w:tr>
@@ -2751,7 +3750,7 @@
               <w:spacing w:before="80" w:after="80" w:line="240" w:lineRule="auto"/>
             </w:pPr>
             <w:r>
-              <w:t>8</w:t>
+              <w:t>9</w:t>
             </w:r>
           </w:p>
         </w:tc>
@@ -2774,7 +3773,7 @@
                 <w:sz w:val="16"/>
                 <w:szCs w:val="16"/>
               </w:rPr>
-              <w:t>Produce preparation list</w:t>
+              <w:t>Produce List for Nursing Station</w:t>
             </w:r>
           </w:p>
         </w:tc>
@@ -2797,31 +3796,25 @@
                 <w:sz w:val="16"/>
                 <w:szCs w:val="16"/>
               </w:rPr>
-              <w:t xml:space="preserve">A </w:t>
-            </w:r>
-            <w:r>
-              <w:rPr>
-                <w:rFonts w:cs="Arial"/>
-                <w:sz w:val="16"/>
-                <w:szCs w:val="16"/>
-              </w:rPr>
-              <w:t>Pharmacist will</w:t>
-            </w:r>
-            <w:r>
-              <w:rPr>
-                <w:rFonts w:cs="Arial"/>
-                <w:sz w:val="16"/>
-                <w:szCs w:val="16"/>
-              </w:rPr>
-              <w:t xml:space="preserve"> select “Produce Preparation List” from the main menu </w:t>
-            </w:r>
-            <w:r>
-              <w:rPr>
-                <w:rFonts w:cs="Arial"/>
-                <w:sz w:val="16"/>
-                <w:szCs w:val="16"/>
-              </w:rPr>
-              <w:t xml:space="preserve">and retrieves prescriptions for a selected patient. The output the list and prepare the medication. </w:t>
+              <w:t xml:space="preserve">The pharmacist will select “Print List for Nursing Station”. This will retrieve and display the data in a list allowing it to be viewed or printed. </w:t>
+            </w:r>
+          </w:p>
+          <w:p>
+            <w:pPr>
+              <w:spacing w:before="80" w:after="80" w:line="240" w:lineRule="auto"/>
+              <w:rPr>
+                <w:rFonts w:cs="Arial"/>
+                <w:sz w:val="16"/>
+                <w:szCs w:val="16"/>
+              </w:rPr>
+            </w:pPr>
+            <w:r>
+              <w:rPr>
+                <w:rFonts w:cs="Arial"/>
+                <w:sz w:val="16"/>
+                <w:szCs w:val="16"/>
+              </w:rPr>
+              <w:t>22/10/18</w:t>
             </w:r>
           </w:p>
         </w:tc>
@@ -2844,32 +3837,6 @@
                 <w:sz w:val="16"/>
                 <w:szCs w:val="16"/>
               </w:rPr>
-              <w:t xml:space="preserve">Patient has to be registered </w:t>
-            </w:r>
-            <w:r>
-              <w:rPr>
-                <w:rFonts w:cs="Arial"/>
-                <w:sz w:val="16"/>
-                <w:szCs w:val="16"/>
-              </w:rPr>
-              <w:t>to HPCDS</w:t>
-            </w:r>
-          </w:p>
-          <w:p>
-            <w:pPr>
-              <w:spacing w:before="80" w:after="80" w:line="240" w:lineRule="auto"/>
-              <w:rPr>
-                <w:rFonts w:cs="Arial"/>
-                <w:sz w:val="16"/>
-                <w:szCs w:val="16"/>
-              </w:rPr>
-            </w:pPr>
-            <w:r>
-              <w:rPr>
-                <w:rFonts w:cs="Arial"/>
-                <w:sz w:val="16"/>
-                <w:szCs w:val="16"/>
-              </w:rPr>
               <w:t xml:space="preserve">Pharmacist has to be registered </w:t>
             </w:r>
           </w:p>
@@ -2888,7 +3855,25 @@
                 <w:sz w:val="16"/>
                 <w:szCs w:val="16"/>
               </w:rPr>
-              <w:t xml:space="preserve">The prescription has to be entered </w:t>
+              <w:t>Database has to be functional</w:t>
+            </w:r>
+          </w:p>
+          <w:p>
+            <w:pPr>
+              <w:spacing w:before="80" w:after="80" w:line="240" w:lineRule="auto"/>
+              <w:rPr>
+                <w:rFonts w:cs="Arial"/>
+                <w:sz w:val="16"/>
+                <w:szCs w:val="16"/>
+              </w:rPr>
+            </w:pPr>
+            <w:r>
+              <w:rPr>
+                <w:rFonts w:cs="Arial"/>
+                <w:sz w:val="16"/>
+                <w:szCs w:val="16"/>
+              </w:rPr>
+              <w:t>24/10/18</w:t>
             </w:r>
           </w:p>
         </w:tc>
@@ -2911,7 +3896,7 @@
                 <w:sz w:val="16"/>
                 <w:szCs w:val="16"/>
               </w:rPr>
-              <w:t xml:space="preserve">Display preparation list for the patient </w:t>
+              <w:t>Display Produce List</w:t>
             </w:r>
           </w:p>
           <w:p>
@@ -2941,6 +3926,14 @@
                 <w:szCs w:val="16"/>
               </w:rPr>
             </w:pPr>
+            <w:r>
+              <w:rPr>
+                <w:rFonts w:cs="Arial"/>
+                <w:sz w:val="16"/>
+                <w:szCs w:val="16"/>
+              </w:rPr>
+              <w:t>29/10/18</w:t>
+            </w:r>
           </w:p>
         </w:tc>
         <w:tc>
@@ -2960,7 +3953,28 @@
                 <w:sz w:val="16"/>
                 <w:szCs w:val="16"/>
               </w:rPr>
-              <w:t>Shows Preparation list to pharmacist using test data</w:t>
+              <w:t>View and print produce list for  Nursing station using test Data</w:t>
+            </w:r>
+          </w:p>
+          <w:p>
+            <w:pPr>
+              <w:spacing w:before="80" w:after="80" w:line="240" w:lineRule="auto"/>
+            </w:pPr>
+            <w:r>
+              <w:rPr>
+                <w:rFonts w:cs="Arial"/>
+                <w:sz w:val="16"/>
+                <w:szCs w:val="16"/>
+              </w:rPr>
+              <w:t>17</w:t>
+            </w:r>
+            <w:r>
+              <w:rPr>
+                <w:rFonts w:cs="Arial"/>
+                <w:sz w:val="16"/>
+                <w:szCs w:val="16"/>
+              </w:rPr>
+              <w:t>/11/18</w:t>
             </w:r>
           </w:p>
         </w:tc>
@@ -2971,20 +3985,30 @@
           <w:p>
             <w:pPr>
               <w:spacing w:before="80" w:after="80" w:line="240" w:lineRule="auto"/>
-            </w:pPr>
-            <w:r>
-              <w:rPr>
-                <w:sz w:val="16"/>
-                <w:szCs w:val="16"/>
-              </w:rPr>
-              <w:t xml:space="preserve">Shows Preparation list to pharmacist using </w:t>
-            </w:r>
-            <w:r>
-              <w:rPr>
-                <w:sz w:val="16"/>
-                <w:szCs w:val="16"/>
-              </w:rPr>
-              <w:t xml:space="preserve">hospital information </w:t>
+              <w:rPr>
+                <w:sz w:val="16"/>
+                <w:szCs w:val="16"/>
+              </w:rPr>
+            </w:pPr>
+            <w:r>
+              <w:rPr>
+                <w:sz w:val="16"/>
+                <w:szCs w:val="16"/>
+              </w:rPr>
+              <w:t xml:space="preserve">View and print produce list for Nursing station using hospital information </w:t>
+            </w:r>
+          </w:p>
+          <w:p>
+            <w:pPr>
+              <w:spacing w:before="80" w:after="80" w:line="240" w:lineRule="auto"/>
+            </w:pPr>
+            <w:r>
+              <w:rPr>
+                <w:rFonts w:cs="Arial"/>
+                <w:sz w:val="16"/>
+                <w:szCs w:val="16"/>
+              </w:rPr>
+              <w:t>28/11/18</w:t>
             </w:r>
           </w:p>
         </w:tc>
@@ -3009,7 +4033,7 @@
               <w:spacing w:before="80" w:after="80" w:line="240" w:lineRule="auto"/>
             </w:pPr>
             <w:r>
-              <w:t>9</w:t>
+              <w:t>10</w:t>
             </w:r>
           </w:p>
         </w:tc>
@@ -3032,8 +4056,98 @@
                 <w:sz w:val="16"/>
                 <w:szCs w:val="16"/>
               </w:rPr>
-              <w:t>Produce List for Nursing Station</w:t>
-            </w:r>
+              <w:t>Get Drugs Administered List</w:t>
+            </w:r>
+          </w:p>
+          <w:p>
+            <w:pPr>
+              <w:spacing w:before="80" w:after="80" w:line="240" w:lineRule="auto"/>
+              <w:rPr>
+                <w:rFonts w:cs="Arial"/>
+                <w:sz w:val="16"/>
+                <w:szCs w:val="16"/>
+              </w:rPr>
+            </w:pPr>
+          </w:p>
+          <w:p>
+            <w:pPr>
+              <w:spacing w:before="80" w:after="80" w:line="240" w:lineRule="auto"/>
+              <w:rPr>
+                <w:rFonts w:cs="Arial"/>
+                <w:sz w:val="16"/>
+                <w:szCs w:val="16"/>
+              </w:rPr>
+            </w:pPr>
+          </w:p>
+          <w:p>
+            <w:pPr>
+              <w:spacing w:before="80" w:after="80" w:line="240" w:lineRule="auto"/>
+              <w:rPr>
+                <w:rFonts w:cs="Arial"/>
+                <w:sz w:val="16"/>
+                <w:szCs w:val="16"/>
+              </w:rPr>
+            </w:pPr>
+          </w:p>
+          <w:p>
+            <w:pPr>
+              <w:spacing w:before="80" w:after="80" w:line="240" w:lineRule="auto"/>
+              <w:rPr>
+                <w:rFonts w:cs="Arial"/>
+                <w:sz w:val="16"/>
+                <w:szCs w:val="16"/>
+              </w:rPr>
+            </w:pPr>
+          </w:p>
+          <w:p>
+            <w:pPr>
+              <w:spacing w:before="80" w:after="80" w:line="240" w:lineRule="auto"/>
+              <w:rPr>
+                <w:rFonts w:cs="Arial"/>
+                <w:sz w:val="16"/>
+                <w:szCs w:val="16"/>
+              </w:rPr>
+            </w:pPr>
+          </w:p>
+          <w:p>
+            <w:pPr>
+              <w:spacing w:before="80" w:after="80" w:line="240" w:lineRule="auto"/>
+              <w:rPr>
+                <w:rFonts w:cs="Arial"/>
+                <w:sz w:val="16"/>
+                <w:szCs w:val="16"/>
+              </w:rPr>
+            </w:pPr>
+          </w:p>
+          <w:p>
+            <w:pPr>
+              <w:spacing w:before="80" w:after="80" w:line="240" w:lineRule="auto"/>
+              <w:rPr>
+                <w:rFonts w:cs="Arial"/>
+                <w:sz w:val="16"/>
+                <w:szCs w:val="16"/>
+              </w:rPr>
+            </w:pPr>
+          </w:p>
+          <w:p>
+            <w:pPr>
+              <w:spacing w:before="80" w:after="80" w:line="240" w:lineRule="auto"/>
+              <w:rPr>
+                <w:rFonts w:cs="Arial"/>
+                <w:sz w:val="16"/>
+                <w:szCs w:val="16"/>
+              </w:rPr>
+            </w:pPr>
+          </w:p>
+          <w:p>
+            <w:pPr>
+              <w:spacing w:before="80" w:after="80" w:line="240" w:lineRule="auto"/>
+              <w:rPr>
+                <w:rFonts w:cs="Arial"/>
+                <w:sz w:val="16"/>
+                <w:szCs w:val="16"/>
+              </w:rPr>
+            </w:pPr>
           </w:p>
         </w:tc>
         <w:tc>
@@ -3055,7 +4169,25 @@
                 <w:sz w:val="16"/>
                 <w:szCs w:val="16"/>
               </w:rPr>
-              <w:t xml:space="preserve">The pharmacist will select “Print List for Nursing Station”. This will retrieve and display the data in a list allowing it to be viewed or printed. </w:t>
+              <w:t>The CAS will access the stored drug list. The PMS will then summarise and sort the data into a list of drugs in alphabetical order.</w:t>
+            </w:r>
+          </w:p>
+          <w:p>
+            <w:pPr>
+              <w:spacing w:before="80" w:after="80" w:line="240" w:lineRule="auto"/>
+              <w:rPr>
+                <w:rFonts w:cs="Arial"/>
+                <w:sz w:val="16"/>
+                <w:szCs w:val="16"/>
+              </w:rPr>
+            </w:pPr>
+            <w:r>
+              <w:rPr>
+                <w:rFonts w:cs="Arial"/>
+                <w:sz w:val="16"/>
+                <w:szCs w:val="16"/>
+              </w:rPr>
+              <w:t>22/10/18</w:t>
             </w:r>
           </w:p>
         </w:tc>
@@ -3078,25 +4210,25 @@
                 <w:sz w:val="16"/>
                 <w:szCs w:val="16"/>
               </w:rPr>
-              <w:t xml:space="preserve">Pharmacist has to be registered </w:t>
-            </w:r>
-          </w:p>
-          <w:p>
-            <w:pPr>
-              <w:spacing w:before="80" w:after="80" w:line="240" w:lineRule="auto"/>
-              <w:rPr>
-                <w:rFonts w:cs="Arial"/>
-                <w:sz w:val="16"/>
-                <w:szCs w:val="16"/>
-              </w:rPr>
-            </w:pPr>
-            <w:r>
-              <w:rPr>
-                <w:rFonts w:cs="Arial"/>
-                <w:sz w:val="16"/>
-                <w:szCs w:val="16"/>
-              </w:rPr>
-              <w:t>Database has to be functional</w:t>
+              <w:t>PMS has to be functional</w:t>
+            </w:r>
+          </w:p>
+          <w:p>
+            <w:pPr>
+              <w:spacing w:before="80" w:after="80" w:line="240" w:lineRule="auto"/>
+              <w:rPr>
+                <w:rFonts w:cs="Arial"/>
+                <w:sz w:val="16"/>
+                <w:szCs w:val="16"/>
+              </w:rPr>
+            </w:pPr>
+            <w:r>
+              <w:rPr>
+                <w:rFonts w:cs="Arial"/>
+                <w:sz w:val="16"/>
+                <w:szCs w:val="16"/>
+              </w:rPr>
+              <w:t>24/10/18</w:t>
             </w:r>
           </w:p>
         </w:tc>
@@ -3119,7 +4251,7 @@
                 <w:sz w:val="16"/>
                 <w:szCs w:val="16"/>
               </w:rPr>
-              <w:t>Display Produce List</w:t>
+              <w:t>Display Drugs Administered List</w:t>
             </w:r>
           </w:p>
           <w:p>
@@ -3149,6 +4281,14 @@
                 <w:szCs w:val="16"/>
               </w:rPr>
             </w:pPr>
+            <w:r>
+              <w:rPr>
+                <w:rFonts w:cs="Arial"/>
+                <w:sz w:val="16"/>
+                <w:szCs w:val="16"/>
+              </w:rPr>
+              <w:t>29/10/18</w:t>
+            </w:r>
           </w:p>
         </w:tc>
         <w:tc>
@@ -3158,13 +4298,36 @@
           <w:p>
             <w:pPr>
               <w:spacing w:before="80" w:after="80" w:line="240" w:lineRule="auto"/>
-            </w:pPr>
-            <w:r>
-              <w:rPr>
-                <w:sz w:val="16"/>
-                <w:szCs w:val="16"/>
-              </w:rPr>
-              <w:t>View and print produce list for  Nursing station using test Data</w:t>
+              <w:rPr>
+                <w:sz w:val="16"/>
+              </w:rPr>
+            </w:pPr>
+            <w:r>
+              <w:rPr>
+                <w:sz w:val="16"/>
+              </w:rPr>
+              <w:t xml:space="preserve">Display drug list in alphabetical order </w:t>
+            </w:r>
+          </w:p>
+          <w:p>
+            <w:pPr>
+              <w:spacing w:before="80" w:after="80" w:line="240" w:lineRule="auto"/>
+            </w:pPr>
+            <w:r>
+              <w:rPr>
+                <w:rFonts w:cs="Arial"/>
+                <w:sz w:val="16"/>
+                <w:szCs w:val="16"/>
+              </w:rPr>
+              <w:t>16</w:t>
+            </w:r>
+            <w:r>
+              <w:rPr>
+                <w:rFonts w:cs="Arial"/>
+                <w:sz w:val="16"/>
+                <w:szCs w:val="16"/>
+              </w:rPr>
+              <w:t>/11/18</w:t>
             </w:r>
           </w:p>
         </w:tc>
@@ -3175,13 +4338,42 @@
           <w:p>
             <w:pPr>
               <w:spacing w:before="80" w:after="80" w:line="240" w:lineRule="auto"/>
-            </w:pPr>
-            <w:r>
-              <w:rPr>
-                <w:sz w:val="16"/>
-                <w:szCs w:val="16"/>
-              </w:rPr>
-              <w:t xml:space="preserve">View and print produce list for Nursing station using hospital information </w:t>
+              <w:rPr>
+                <w:sz w:val="16"/>
+              </w:rPr>
+            </w:pPr>
+            <w:r>
+              <w:rPr>
+                <w:sz w:val="16"/>
+              </w:rPr>
+              <w:t>Display drug list in alphabetical order</w:t>
+            </w:r>
+            <w:r>
+              <w:rPr>
+                <w:sz w:val="16"/>
+              </w:rPr>
+              <w:t xml:space="preserve"> using hospital information </w:t>
+            </w:r>
+          </w:p>
+          <w:p>
+            <w:pPr>
+              <w:spacing w:before="80" w:after="80" w:line="240" w:lineRule="auto"/>
+            </w:pPr>
+            <w:r>
+              <w:rPr>
+                <w:rFonts w:cs="Arial"/>
+                <w:sz w:val="16"/>
+                <w:szCs w:val="16"/>
+              </w:rPr>
+              <w:t>27</w:t>
+            </w:r>
+            <w:r>
+              <w:rPr>
+                <w:rFonts w:cs="Arial"/>
+                <w:sz w:val="16"/>
+                <w:szCs w:val="16"/>
+              </w:rPr>
+              <w:t>/11/18</w:t>
             </w:r>
           </w:p>
         </w:tc>
@@ -3206,7 +4398,8 @@
               <w:spacing w:before="80" w:after="80" w:line="240" w:lineRule="auto"/>
             </w:pPr>
             <w:r>
-              <w:t>10</w:t>
+              <w:lastRenderedPageBreak/>
+              <w:t>11</w:t>
             </w:r>
           </w:p>
         </w:tc>
@@ -3229,7 +4422,7 @@
                 <w:sz w:val="16"/>
                 <w:szCs w:val="16"/>
               </w:rPr>
-              <w:t>Get Drugs Administered List</w:t>
+              <w:t xml:space="preserve">View Distribution Schedule </w:t>
             </w:r>
           </w:p>
         </w:tc>
@@ -3252,7 +4445,25 @@
                 <w:sz w:val="16"/>
                 <w:szCs w:val="16"/>
               </w:rPr>
-              <w:t>The CAS will access the stored drug list. The PMS will then summarise and sort the data into a list of drugs in alphabetical order.</w:t>
+              <w:t>The nurse will select “distribute schedule”, a sorted distribution schedule will be returned allowing the nurse to print or return.</w:t>
+            </w:r>
+          </w:p>
+          <w:p>
+            <w:pPr>
+              <w:spacing w:before="80" w:after="80" w:line="240" w:lineRule="auto"/>
+              <w:rPr>
+                <w:rFonts w:cs="Arial"/>
+                <w:sz w:val="16"/>
+                <w:szCs w:val="16"/>
+              </w:rPr>
+            </w:pPr>
+            <w:r>
+              <w:rPr>
+                <w:rFonts w:cs="Arial"/>
+                <w:sz w:val="16"/>
+                <w:szCs w:val="16"/>
+              </w:rPr>
+              <w:t>22/10/18</w:t>
             </w:r>
           </w:p>
         </w:tc>
@@ -3275,7 +4486,43 @@
                 <w:sz w:val="16"/>
                 <w:szCs w:val="16"/>
               </w:rPr>
-              <w:t>PMS has to be functional</w:t>
+              <w:t>Database has to be functional</w:t>
+            </w:r>
+          </w:p>
+          <w:p>
+            <w:pPr>
+              <w:spacing w:before="80" w:after="80" w:line="240" w:lineRule="auto"/>
+              <w:rPr>
+                <w:rFonts w:cs="Arial"/>
+                <w:sz w:val="16"/>
+                <w:szCs w:val="16"/>
+              </w:rPr>
+            </w:pPr>
+            <w:r>
+              <w:rPr>
+                <w:rFonts w:cs="Arial"/>
+                <w:sz w:val="16"/>
+                <w:szCs w:val="16"/>
+              </w:rPr>
+              <w:t>Nurse log-in details have to be valid</w:t>
+            </w:r>
+          </w:p>
+          <w:p>
+            <w:pPr>
+              <w:spacing w:before="80" w:after="80" w:line="240" w:lineRule="auto"/>
+              <w:rPr>
+                <w:rFonts w:cs="Arial"/>
+                <w:sz w:val="16"/>
+                <w:szCs w:val="16"/>
+              </w:rPr>
+            </w:pPr>
+            <w:r>
+              <w:rPr>
+                <w:rFonts w:cs="Arial"/>
+                <w:sz w:val="16"/>
+                <w:szCs w:val="16"/>
+              </w:rPr>
+              <w:t>24/10/18</w:t>
             </w:r>
           </w:p>
         </w:tc>
@@ -3298,18 +4545,34 @@
                 <w:sz w:val="16"/>
                 <w:szCs w:val="16"/>
               </w:rPr>
-              <w:t>Display Drugs Administered List</w:t>
-            </w:r>
-          </w:p>
-          <w:p>
-            <w:pPr>
-              <w:spacing w:before="80" w:after="80" w:line="240" w:lineRule="auto"/>
-              <w:rPr>
-                <w:rFonts w:cs="Arial"/>
-                <w:sz w:val="16"/>
-                <w:szCs w:val="16"/>
-              </w:rPr>
-            </w:pPr>
+              <w:t>Display Sorted Distribution Schedule</w:t>
+            </w:r>
+          </w:p>
+          <w:p>
+            <w:pPr>
+              <w:spacing w:before="80" w:after="80" w:line="240" w:lineRule="auto"/>
+              <w:rPr>
+                <w:rFonts w:cs="Arial"/>
+                <w:sz w:val="16"/>
+                <w:szCs w:val="16"/>
+              </w:rPr>
+            </w:pPr>
+            <w:r>
+              <w:rPr>
+                <w:rFonts w:cs="Arial"/>
+                <w:sz w:val="16"/>
+                <w:szCs w:val="16"/>
+              </w:rPr>
+              <w:t>Provide a “print” button</w:t>
+            </w:r>
+            <w:r>
+              <w:rPr>
+                <w:rFonts w:cs="Arial"/>
+                <w:sz w:val="16"/>
+                <w:szCs w:val="16"/>
+              </w:rPr>
+              <w:t xml:space="preserve"> </w:t>
+            </w:r>
             <w:r>
               <w:rPr>
                 <w:rFonts w:cs="Arial"/>
@@ -3328,6 +4591,14 @@
                 <w:szCs w:val="16"/>
               </w:rPr>
             </w:pPr>
+            <w:r>
+              <w:rPr>
+                <w:rFonts w:cs="Arial"/>
+                <w:sz w:val="16"/>
+                <w:szCs w:val="16"/>
+              </w:rPr>
+              <w:t>29/10/18</w:t>
+            </w:r>
           </w:p>
         </w:tc>
         <w:tc>
@@ -3337,12 +4608,34 @@
           <w:p>
             <w:pPr>
               <w:spacing w:before="80" w:after="80" w:line="240" w:lineRule="auto"/>
-            </w:pPr>
-            <w:r>
-              <w:rPr>
-                <w:sz w:val="16"/>
-              </w:rPr>
-              <w:t xml:space="preserve">Display drug list in alphabetical order </w:t>
+              <w:rPr>
+                <w:sz w:val="16"/>
+                <w:szCs w:val="16"/>
+              </w:rPr>
+            </w:pPr>
+            <w:r>
+              <w:rPr>
+                <w:sz w:val="16"/>
+                <w:szCs w:val="16"/>
+              </w:rPr>
+              <w:t>View and print  a sorted distribution schedule using test data</w:t>
+            </w:r>
+          </w:p>
+          <w:p>
+            <w:pPr>
+              <w:spacing w:before="80" w:after="80" w:line="240" w:lineRule="auto"/>
+              <w:rPr>
+                <w:sz w:val="16"/>
+                <w:szCs w:val="16"/>
+              </w:rPr>
+            </w:pPr>
+            <w:r>
+              <w:rPr>
+                <w:rFonts w:cs="Arial"/>
+                <w:sz w:val="16"/>
+                <w:szCs w:val="16"/>
+              </w:rPr>
+              <w:t>18/11/18</w:t>
             </w:r>
           </w:p>
         </w:tc>
@@ -3353,18 +4646,37 @@
           <w:p>
             <w:pPr>
               <w:spacing w:before="80" w:after="80" w:line="240" w:lineRule="auto"/>
-            </w:pPr>
-            <w:r>
-              <w:rPr>
-                <w:sz w:val="16"/>
-              </w:rPr>
-              <w:t>Display drug list in alphabetical order</w:t>
-            </w:r>
-            <w:r>
-              <w:rPr>
-                <w:sz w:val="16"/>
-              </w:rPr>
-              <w:t xml:space="preserve"> using hospital information </w:t>
+              <w:rPr>
+                <w:sz w:val="16"/>
+                <w:szCs w:val="16"/>
+              </w:rPr>
+            </w:pPr>
+            <w:r>
+              <w:rPr>
+                <w:sz w:val="16"/>
+                <w:szCs w:val="16"/>
+              </w:rPr>
+              <w:t xml:space="preserve">View and print  a sorted distribution schedule using </w:t>
+            </w:r>
+            <w:r>
+              <w:rPr>
+                <w:sz w:val="16"/>
+                <w:szCs w:val="16"/>
+              </w:rPr>
+              <w:t>hospital information</w:t>
+            </w:r>
+          </w:p>
+          <w:p>
+            <w:pPr>
+              <w:spacing w:before="80" w:after="80" w:line="240" w:lineRule="auto"/>
+            </w:pPr>
+            <w:r>
+              <w:rPr>
+                <w:rFonts w:cs="Arial"/>
+                <w:sz w:val="16"/>
+                <w:szCs w:val="16"/>
+              </w:rPr>
+              <w:t>28/11/18</w:t>
             </w:r>
           </w:p>
         </w:tc>
@@ -3389,7 +4701,7 @@
               <w:spacing w:before="80" w:after="80" w:line="240" w:lineRule="auto"/>
             </w:pPr>
             <w:r>
-              <w:t>11</w:t>
+              <w:t>12</w:t>
             </w:r>
           </w:p>
         </w:tc>
@@ -3412,7 +4724,7 @@
                 <w:sz w:val="16"/>
                 <w:szCs w:val="16"/>
               </w:rPr>
-              <w:t xml:space="preserve">View Distribution Schedule </w:t>
+              <w:t>View List for Nursing Station</w:t>
             </w:r>
           </w:p>
         </w:tc>
@@ -3435,7 +4747,25 @@
                 <w:sz w:val="16"/>
                 <w:szCs w:val="16"/>
               </w:rPr>
-              <w:t>The nurse will select “distribute schedule”, a sorted distribution schedule will be returned allowing the nurse to print or return.</w:t>
+              <w:t xml:space="preserve">The nurse will select “Print Nursing Station”, the data will be sorted and displayed. The nurse can now print or return to nurse menu. </w:t>
+            </w:r>
+          </w:p>
+          <w:p>
+            <w:pPr>
+              <w:spacing w:before="80" w:after="80" w:line="240" w:lineRule="auto"/>
+              <w:rPr>
+                <w:rFonts w:cs="Arial"/>
+                <w:sz w:val="16"/>
+                <w:szCs w:val="16"/>
+              </w:rPr>
+            </w:pPr>
+            <w:r>
+              <w:rPr>
+                <w:rFonts w:cs="Arial"/>
+                <w:sz w:val="16"/>
+                <w:szCs w:val="16"/>
+              </w:rPr>
+              <w:t>22/10/18</w:t>
             </w:r>
           </w:p>
         </w:tc>
@@ -3479,6 +4809,24 @@
               <w:t>Nurse log-in details have to be valid</w:t>
             </w:r>
           </w:p>
+          <w:p>
+            <w:pPr>
+              <w:spacing w:before="80" w:after="80" w:line="240" w:lineRule="auto"/>
+              <w:rPr>
+                <w:rFonts w:cs="Arial"/>
+                <w:sz w:val="16"/>
+                <w:szCs w:val="16"/>
+              </w:rPr>
+            </w:pPr>
+            <w:r>
+              <w:rPr>
+                <w:rFonts w:cs="Arial"/>
+                <w:sz w:val="16"/>
+                <w:szCs w:val="16"/>
+              </w:rPr>
+              <w:t>24/10/18</w:t>
+            </w:r>
+          </w:p>
         </w:tc>
         <w:tc>
           <w:tcPr>
@@ -3499,7 +4847,7 @@
                 <w:sz w:val="16"/>
                 <w:szCs w:val="16"/>
               </w:rPr>
-              <w:t>Display Sorted Distribution Schedule</w:t>
+              <w:t>Display Sorted Nursing station list</w:t>
             </w:r>
           </w:p>
           <w:p>
@@ -3547,6 +4895,14 @@
                 <w:szCs w:val="16"/>
               </w:rPr>
             </w:pPr>
+            <w:r>
+              <w:rPr>
+                <w:rFonts w:cs="Arial"/>
+                <w:sz w:val="16"/>
+                <w:szCs w:val="16"/>
+              </w:rPr>
+              <w:t>01/11/2018</w:t>
+            </w:r>
           </w:p>
         </w:tc>
         <w:tc>
@@ -3566,7 +4922,20 @@
                 <w:sz w:val="16"/>
                 <w:szCs w:val="16"/>
               </w:rPr>
-              <w:t>View and print  a sorted distribution schedule using test data</w:t>
+              <w:t>View and print Nursing station using test Data</w:t>
+            </w:r>
+          </w:p>
+          <w:p>
+            <w:pPr>
+              <w:spacing w:before="80" w:after="80" w:line="240" w:lineRule="auto"/>
+            </w:pPr>
+            <w:r>
+              <w:rPr>
+                <w:rFonts w:cs="Arial"/>
+                <w:sz w:val="16"/>
+                <w:szCs w:val="16"/>
+              </w:rPr>
+              <w:t>18/11/18</w:t>
             </w:r>
           </w:p>
         </w:tc>
@@ -3577,20 +4946,38 @@
           <w:p>
             <w:pPr>
               <w:spacing w:before="80" w:after="80" w:line="240" w:lineRule="auto"/>
-            </w:pPr>
-            <w:r>
-              <w:rPr>
-                <w:sz w:val="16"/>
-                <w:szCs w:val="16"/>
-              </w:rPr>
-              <w:t xml:space="preserve">View and print  a sorted distribution schedule using </w:t>
-            </w:r>
-            <w:r>
-              <w:rPr>
-                <w:sz w:val="16"/>
-                <w:szCs w:val="16"/>
-              </w:rPr>
-              <w:t>hospital information</w:t>
+              <w:rPr>
+                <w:sz w:val="16"/>
+                <w:szCs w:val="16"/>
+              </w:rPr>
+            </w:pPr>
+            <w:r>
+              <w:rPr>
+                <w:sz w:val="16"/>
+                <w:szCs w:val="16"/>
+              </w:rPr>
+              <w:t>View and print Nursing station using hospital information</w:t>
+            </w:r>
+          </w:p>
+          <w:p>
+            <w:pPr>
+              <w:spacing w:before="80" w:after="80" w:line="240" w:lineRule="auto"/>
+            </w:pPr>
+            <w:r>
+              <w:rPr>
+                <w:rFonts w:cs="Arial"/>
+                <w:sz w:val="16"/>
+                <w:szCs w:val="16"/>
+              </w:rPr>
+              <w:t>27</w:t>
+            </w:r>
+            <w:r>
+              <w:rPr>
+                <w:rFonts w:cs="Arial"/>
+                <w:sz w:val="16"/>
+                <w:szCs w:val="16"/>
+              </w:rPr>
+              <w:t>/11/18</w:t>
             </w:r>
           </w:p>
         </w:tc>
@@ -3615,7 +5002,7 @@
               <w:spacing w:before="80" w:after="80" w:line="240" w:lineRule="auto"/>
             </w:pPr>
             <w:r>
-              <w:t>12</w:t>
+              <w:t>13</w:t>
             </w:r>
           </w:p>
         </w:tc>
@@ -3638,7 +5025,15 @@
                 <w:sz w:val="16"/>
                 <w:szCs w:val="16"/>
               </w:rPr>
-              <w:t>View List for Nursing Station</w:t>
+              <w:t xml:space="preserve">Transfer Patient </w:t>
+            </w:r>
+            <w:r>
+              <w:rPr>
+                <w:rFonts w:cs="Arial"/>
+                <w:sz w:val="16"/>
+                <w:szCs w:val="16"/>
+              </w:rPr>
+              <w:t>(back end)</w:t>
             </w:r>
           </w:p>
         </w:tc>
@@ -3661,7 +5056,25 @@
                 <w:sz w:val="16"/>
                 <w:szCs w:val="16"/>
               </w:rPr>
-              <w:t xml:space="preserve">The nurse will select “Print Nursing Station”, the data will be sorted and displayed. The nurse can now print or return to nurse menu. </w:t>
+              <w:t xml:space="preserve">When a patient is transferred to another hospital room the HPCDS send a request to update patient details, the PMS will then update those details. </w:t>
+            </w:r>
+          </w:p>
+          <w:p>
+            <w:pPr>
+              <w:spacing w:before="80" w:after="80" w:line="240" w:lineRule="auto"/>
+              <w:rPr>
+                <w:rFonts w:cs="Arial"/>
+                <w:sz w:val="16"/>
+                <w:szCs w:val="16"/>
+              </w:rPr>
+            </w:pPr>
+            <w:r>
+              <w:rPr>
+                <w:rFonts w:cs="Arial"/>
+                <w:sz w:val="16"/>
+                <w:szCs w:val="16"/>
+              </w:rPr>
+              <w:t>20/11/18</w:t>
             </w:r>
           </w:p>
         </w:tc>
@@ -3684,25 +5097,51 @@
                 <w:sz w:val="16"/>
                 <w:szCs w:val="16"/>
               </w:rPr>
-              <w:t>Database has to be functional</w:t>
-            </w:r>
-          </w:p>
-          <w:p>
-            <w:pPr>
-              <w:spacing w:before="80" w:after="80" w:line="240" w:lineRule="auto"/>
-              <w:rPr>
-                <w:rFonts w:cs="Arial"/>
-                <w:sz w:val="16"/>
-                <w:szCs w:val="16"/>
-              </w:rPr>
-            </w:pPr>
-            <w:r>
-              <w:rPr>
-                <w:rFonts w:cs="Arial"/>
-                <w:sz w:val="16"/>
-                <w:szCs w:val="16"/>
-              </w:rPr>
-              <w:t>Nurse log-in details have to be valid</w:t>
+              <w:t>HPCDS has to be functional</w:t>
+            </w:r>
+          </w:p>
+          <w:p>
+            <w:pPr>
+              <w:spacing w:before="80" w:after="80" w:line="240" w:lineRule="auto"/>
+              <w:rPr>
+                <w:rFonts w:cs="Arial"/>
+                <w:sz w:val="16"/>
+                <w:szCs w:val="16"/>
+              </w:rPr>
+            </w:pPr>
+            <w:r>
+              <w:rPr>
+                <w:rFonts w:cs="Arial"/>
+                <w:sz w:val="16"/>
+                <w:szCs w:val="16"/>
+              </w:rPr>
+              <w:t>PMS has to be functional</w:t>
+            </w:r>
+          </w:p>
+          <w:p>
+            <w:pPr>
+              <w:spacing w:before="80" w:after="80" w:line="240" w:lineRule="auto"/>
+              <w:rPr>
+                <w:rFonts w:cs="Arial"/>
+                <w:sz w:val="16"/>
+                <w:szCs w:val="16"/>
+              </w:rPr>
+            </w:pPr>
+            <w:r>
+              <w:rPr>
+                <w:rFonts w:cs="Arial"/>
+                <w:sz w:val="16"/>
+                <w:szCs w:val="16"/>
+              </w:rPr>
+              <w:t>23/11</w:t>
+            </w:r>
+            <w:r>
+              <w:rPr>
+                <w:rFonts w:cs="Arial"/>
+                <w:sz w:val="16"/>
+                <w:szCs w:val="16"/>
+              </w:rPr>
+              <w:t>/18</w:t>
             </w:r>
           </w:p>
         </w:tc>
@@ -3725,55 +5164,54 @@
                 <w:sz w:val="16"/>
                 <w:szCs w:val="16"/>
               </w:rPr>
-              <w:t>Display Sorted Nursing station list</w:t>
-            </w:r>
-          </w:p>
-          <w:p>
-            <w:pPr>
-              <w:spacing w:before="80" w:after="80" w:line="240" w:lineRule="auto"/>
-              <w:rPr>
-                <w:rFonts w:cs="Arial"/>
-                <w:sz w:val="16"/>
-                <w:szCs w:val="16"/>
-              </w:rPr>
-            </w:pPr>
-            <w:r>
-              <w:rPr>
-                <w:rFonts w:cs="Arial"/>
-                <w:sz w:val="16"/>
-                <w:szCs w:val="16"/>
-              </w:rPr>
-              <w:t>Provide a “print” button</w:t>
-            </w:r>
-          </w:p>
-          <w:p>
-            <w:pPr>
-              <w:spacing w:before="80" w:after="80" w:line="240" w:lineRule="auto"/>
-              <w:rPr>
-                <w:rFonts w:cs="Arial"/>
-                <w:sz w:val="16"/>
-                <w:szCs w:val="16"/>
-              </w:rPr>
-            </w:pPr>
-            <w:r>
-              <w:rPr>
-                <w:rFonts w:cs="Arial"/>
-                <w:sz w:val="16"/>
-                <w:szCs w:val="16"/>
-              </w:rPr>
-              <w:lastRenderedPageBreak/>
-              <w:t>Return to original page</w:t>
-            </w:r>
-          </w:p>
-          <w:p>
-            <w:pPr>
-              <w:spacing w:before="80" w:after="80" w:line="240" w:lineRule="auto"/>
-              <w:rPr>
-                <w:rFonts w:cs="Arial"/>
-                <w:sz w:val="16"/>
-                <w:szCs w:val="16"/>
-              </w:rPr>
-            </w:pPr>
+              <w:t>Back end</w:t>
+            </w:r>
+          </w:p>
+          <w:p>
+            <w:pPr>
+              <w:spacing w:before="80" w:after="80" w:line="240" w:lineRule="auto"/>
+              <w:rPr>
+                <w:rFonts w:cs="Arial"/>
+                <w:sz w:val="16"/>
+                <w:szCs w:val="16"/>
+              </w:rPr>
+            </w:pPr>
+            <w:r>
+              <w:rPr>
+                <w:rFonts w:cs="Arial"/>
+                <w:sz w:val="16"/>
+                <w:szCs w:val="16"/>
+              </w:rPr>
+              <w:t>Well-designed source code</w:t>
+            </w:r>
+          </w:p>
+          <w:p>
+            <w:pPr>
+              <w:spacing w:before="80" w:after="80" w:line="240" w:lineRule="auto"/>
+              <w:rPr>
+                <w:rFonts w:cs="Arial"/>
+                <w:sz w:val="16"/>
+                <w:szCs w:val="16"/>
+              </w:rPr>
+            </w:pPr>
+          </w:p>
+          <w:p>
+            <w:pPr>
+              <w:spacing w:before="80" w:after="80" w:line="240" w:lineRule="auto"/>
+              <w:rPr>
+                <w:rFonts w:cs="Arial"/>
+                <w:sz w:val="16"/>
+                <w:szCs w:val="16"/>
+              </w:rPr>
+            </w:pPr>
+            <w:r>
+              <w:rPr>
+                <w:rFonts w:cs="Arial"/>
+                <w:sz w:val="16"/>
+                <w:szCs w:val="16"/>
+              </w:rPr>
+              <w:t>25/11/18</w:t>
+            </w:r>
           </w:p>
         </w:tc>
         <w:tc>
@@ -3783,15 +5221,41 @@
           <w:p>
             <w:pPr>
               <w:spacing w:before="80" w:after="80" w:line="240" w:lineRule="auto"/>
-            </w:pPr>
-            <w:r>
-              <w:rPr>
-                <w:sz w:val="16"/>
-                <w:szCs w:val="16"/>
-              </w:rPr>
-              <w:lastRenderedPageBreak/>
-              <w:t>View and print Nursing station using test Data</w:t>
-            </w:r>
+              <w:rPr>
+                <w:sz w:val="16"/>
+              </w:rPr>
+            </w:pPr>
+            <w:r>
+              <w:rPr>
+                <w:sz w:val="16"/>
+              </w:rPr>
+              <w:t xml:space="preserve">Using HPCDS send a request to PMS, to Update and transfer patient </w:t>
+            </w:r>
+            <w:r>
+              <w:rPr>
+                <w:sz w:val="16"/>
+              </w:rPr>
+              <w:t xml:space="preserve"> using test data</w:t>
+            </w:r>
+          </w:p>
+          <w:p>
+            <w:pPr>
+              <w:spacing w:before="80" w:after="80" w:line="240" w:lineRule="auto"/>
+              <w:rPr>
+                <w:sz w:val="16"/>
+              </w:rPr>
+            </w:pPr>
+            <w:r>
+              <w:rPr>
+                <w:sz w:val="16"/>
+              </w:rPr>
+              <w:t>27/11/18</w:t>
+            </w:r>
+          </w:p>
+          <w:p>
+            <w:pPr>
+              <w:spacing w:before="80" w:after="80" w:line="240" w:lineRule="auto"/>
+            </w:pPr>
           </w:p>
         </w:tc>
         <w:tc>
@@ -3801,13 +5265,36 @@
           <w:p>
             <w:pPr>
               <w:spacing w:before="80" w:after="80" w:line="240" w:lineRule="auto"/>
-            </w:pPr>
-            <w:r>
-              <w:rPr>
-                <w:sz w:val="16"/>
-                <w:szCs w:val="16"/>
-              </w:rPr>
-              <w:t>View and print Nursing station using hospital information</w:t>
+              <w:rPr>
+                <w:sz w:val="16"/>
+              </w:rPr>
+            </w:pPr>
+            <w:r>
+              <w:rPr>
+                <w:sz w:val="16"/>
+              </w:rPr>
+              <w:t xml:space="preserve">Using HPCDS send a request to PMS, to Update and transfer patient  </w:t>
+            </w:r>
+          </w:p>
+          <w:p>
+            <w:pPr>
+              <w:spacing w:before="80" w:after="80" w:line="240" w:lineRule="auto"/>
+            </w:pPr>
+            <w:r>
+              <w:rPr>
+                <w:rFonts w:cs="Arial"/>
+                <w:sz w:val="16"/>
+                <w:szCs w:val="16"/>
+              </w:rPr>
+              <w:t>29</w:t>
+            </w:r>
+            <w:r>
+              <w:rPr>
+                <w:rFonts w:cs="Arial"/>
+                <w:sz w:val="16"/>
+                <w:szCs w:val="16"/>
+              </w:rPr>
+              <w:t>/11/18</w:t>
             </w:r>
           </w:p>
         </w:tc>
@@ -3815,6 +5302,24 @@
           <w:tcPr>
             <w:tcW w:w="1247" w:type="dxa"/>
           </w:tcPr>
+          <w:p>
+            <w:pPr>
+              <w:spacing w:before="80" w:after="80" w:line="240" w:lineRule="auto"/>
+              <w:rPr>
+                <w:rFonts w:cs="Arial"/>
+                <w:sz w:val="16"/>
+                <w:szCs w:val="16"/>
+              </w:rPr>
+            </w:pPr>
+            <w:r>
+              <w:rPr>
+                <w:rFonts w:cs="Arial"/>
+                <w:sz w:val="16"/>
+                <w:szCs w:val="16"/>
+              </w:rPr>
+              <w:t>Back end</w:t>
+            </w:r>
+          </w:p>
           <w:p>
             <w:pPr>
               <w:spacing w:before="80" w:after="80" w:line="240" w:lineRule="auto"/>
@@ -3832,7 +5337,7 @@
               <w:spacing w:before="80" w:after="80" w:line="240" w:lineRule="auto"/>
             </w:pPr>
             <w:r>
-              <w:t>13</w:t>
+              <w:t>14</w:t>
             </w:r>
           </w:p>
         </w:tc>
@@ -3855,15 +5360,7 @@
                 <w:sz w:val="16"/>
                 <w:szCs w:val="16"/>
               </w:rPr>
-              <w:t xml:space="preserve">Transfer Patient </w:t>
-            </w:r>
-            <w:r>
-              <w:rPr>
-                <w:rFonts w:cs="Arial"/>
-                <w:sz w:val="16"/>
-                <w:szCs w:val="16"/>
-              </w:rPr>
-              <w:t>(back end)</w:t>
+              <w:t>Cancel Prescription(Back end)</w:t>
             </w:r>
           </w:p>
         </w:tc>
@@ -3886,7 +5383,33 @@
                 <w:sz w:val="16"/>
                 <w:szCs w:val="16"/>
               </w:rPr>
-              <w:t xml:space="preserve">When a patient is transferred to another hospital room the HPCDS send a request to update patient details, the PMS will then update those details. </w:t>
+              <w:t xml:space="preserve">When a prescription is cancelled the HPCDS will request the update of patient details and the PMS will then remove the patients prescription record. </w:t>
+            </w:r>
+          </w:p>
+          <w:p>
+            <w:pPr>
+              <w:spacing w:before="80" w:after="80" w:line="240" w:lineRule="auto"/>
+              <w:rPr>
+                <w:rFonts w:cs="Arial"/>
+                <w:sz w:val="16"/>
+                <w:szCs w:val="16"/>
+              </w:rPr>
+            </w:pPr>
+            <w:r>
+              <w:rPr>
+                <w:rFonts w:cs="Arial"/>
+                <w:sz w:val="16"/>
+                <w:szCs w:val="16"/>
+              </w:rPr>
+              <w:t>20/11</w:t>
+            </w:r>
+            <w:r>
+              <w:rPr>
+                <w:rFonts w:cs="Arial"/>
+                <w:sz w:val="16"/>
+                <w:szCs w:val="16"/>
+              </w:rPr>
+              <w:t>/18</w:t>
             </w:r>
           </w:p>
         </w:tc>
@@ -3939,6 +5462,14 @@
                 <w:szCs w:val="16"/>
               </w:rPr>
             </w:pPr>
+            <w:r>
+              <w:rPr>
+                <w:rFonts w:cs="Arial"/>
+                <w:sz w:val="16"/>
+                <w:szCs w:val="16"/>
+              </w:rPr>
+              <w:t>23/11/18</w:t>
+            </w:r>
           </w:p>
         </w:tc>
         <w:tc>
@@ -3978,7 +5509,25 @@
                 <w:sz w:val="16"/>
                 <w:szCs w:val="16"/>
               </w:rPr>
-              <w:t>Well-designed source code</w:t>
+              <w:t xml:space="preserve">Well-designed source code </w:t>
+            </w:r>
+          </w:p>
+          <w:p>
+            <w:pPr>
+              <w:spacing w:before="80" w:after="80" w:line="240" w:lineRule="auto"/>
+              <w:rPr>
+                <w:rFonts w:cs="Arial"/>
+                <w:sz w:val="16"/>
+                <w:szCs w:val="16"/>
+              </w:rPr>
+            </w:pPr>
+            <w:r>
+              <w:rPr>
+                <w:rFonts w:cs="Arial"/>
+                <w:sz w:val="16"/>
+                <w:szCs w:val="16"/>
+              </w:rPr>
+              <w:t>25/11/18</w:t>
             </w:r>
           </w:p>
         </w:tc>
@@ -3989,19 +5538,35 @@
           <w:p>
             <w:pPr>
               <w:spacing w:before="80" w:after="80" w:line="240" w:lineRule="auto"/>
-            </w:pPr>
-            <w:r>
-              <w:rPr>
-                <w:sz w:val="16"/>
-              </w:rPr>
-              <w:t xml:space="preserve">Using HPCDS send a request to PMS, to Update and transfer patient </w:t>
-            </w:r>
-            <w:r>
-              <w:rPr>
-                <w:sz w:val="16"/>
-              </w:rPr>
-              <w:t xml:space="preserve"> using test data</w:t>
-            </w:r>
+              <w:rPr>
+                <w:sz w:val="16"/>
+              </w:rPr>
+            </w:pPr>
+            <w:r>
+              <w:rPr>
+                <w:sz w:val="16"/>
+              </w:rPr>
+              <w:t>Using HPCDS send a request to PMS, to cancel prescription  using test data</w:t>
+            </w:r>
+          </w:p>
+          <w:p>
+            <w:pPr>
+              <w:spacing w:before="80" w:after="80" w:line="240" w:lineRule="auto"/>
+              <w:rPr>
+                <w:sz w:val="16"/>
+              </w:rPr>
+            </w:pPr>
+            <w:r>
+              <w:rPr>
+                <w:sz w:val="16"/>
+              </w:rPr>
+              <w:t>27/11/18</w:t>
+            </w:r>
+          </w:p>
+          <w:p>
+            <w:pPr>
+              <w:spacing w:before="80" w:after="80" w:line="240" w:lineRule="auto"/>
+            </w:pPr>
           </w:p>
         </w:tc>
         <w:tc>
@@ -4011,233 +5576,42 @@
           <w:p>
             <w:pPr>
               <w:spacing w:before="80" w:after="80" w:line="240" w:lineRule="auto"/>
-            </w:pPr>
-            <w:r>
-              <w:rPr>
-                <w:sz w:val="16"/>
-              </w:rPr>
-              <w:t xml:space="preserve">Using HPCDS send a request to PMS, to Update and transfer patient  </w:t>
-            </w:r>
-          </w:p>
-        </w:tc>
-        <w:tc>
-          <w:tcPr>
-            <w:tcW w:w="1247" w:type="dxa"/>
-          </w:tcPr>
-          <w:p>
-            <w:pPr>
-              <w:spacing w:before="80" w:after="80" w:line="240" w:lineRule="auto"/>
-              <w:rPr>
-                <w:rFonts w:cs="Arial"/>
-                <w:sz w:val="16"/>
-                <w:szCs w:val="16"/>
-              </w:rPr>
-            </w:pPr>
-            <w:r>
-              <w:rPr>
-                <w:rFonts w:cs="Arial"/>
-                <w:sz w:val="16"/>
-                <w:szCs w:val="16"/>
-              </w:rPr>
-              <w:t>Back end</w:t>
-            </w:r>
-          </w:p>
-          <w:p>
-            <w:pPr>
-              <w:spacing w:before="80" w:after="80" w:line="240" w:lineRule="auto"/>
-            </w:pPr>
-          </w:p>
-        </w:tc>
-      </w:tr>
-      <w:tr>
-        <w:tc>
-          <w:tcPr>
-            <w:tcW w:w="697" w:type="dxa"/>
-          </w:tcPr>
-          <w:p>
-            <w:pPr>
-              <w:spacing w:before="80" w:after="80" w:line="240" w:lineRule="auto"/>
-            </w:pPr>
-            <w:r>
-              <w:t>14</w:t>
-            </w:r>
-          </w:p>
-        </w:tc>
-        <w:tc>
-          <w:tcPr>
-            <w:tcW w:w="1317" w:type="dxa"/>
-          </w:tcPr>
-          <w:p>
-            <w:pPr>
-              <w:spacing w:before="80" w:after="80" w:line="240" w:lineRule="auto"/>
-              <w:rPr>
-                <w:rFonts w:cs="Arial"/>
-                <w:sz w:val="16"/>
-                <w:szCs w:val="16"/>
-              </w:rPr>
-            </w:pPr>
-            <w:r>
-              <w:rPr>
-                <w:rFonts w:cs="Arial"/>
-                <w:sz w:val="16"/>
-                <w:szCs w:val="16"/>
-              </w:rPr>
-              <w:t>Cancel Prescription(Back end)</w:t>
-            </w:r>
-          </w:p>
-        </w:tc>
-        <w:tc>
-          <w:tcPr>
-            <w:tcW w:w="2737" w:type="dxa"/>
-          </w:tcPr>
-          <w:p>
-            <w:pPr>
-              <w:spacing w:before="80" w:after="80" w:line="240" w:lineRule="auto"/>
-              <w:rPr>
-                <w:rFonts w:cs="Arial"/>
-                <w:sz w:val="16"/>
-                <w:szCs w:val="16"/>
-              </w:rPr>
-            </w:pPr>
-            <w:r>
-              <w:rPr>
-                <w:rFonts w:cs="Arial"/>
-                <w:sz w:val="16"/>
-                <w:szCs w:val="16"/>
-              </w:rPr>
-              <w:t xml:space="preserve">When a prescription is cancelled the HPCDS will request the update of patient details and the PMS will then remove the </w:t>
-            </w:r>
-            <w:proofErr w:type="gramStart"/>
-            <w:r>
-              <w:rPr>
-                <w:rFonts w:cs="Arial"/>
-                <w:sz w:val="16"/>
-                <w:szCs w:val="16"/>
-              </w:rPr>
-              <w:t>patients</w:t>
-            </w:r>
-            <w:proofErr w:type="gramEnd"/>
-            <w:r>
-              <w:rPr>
-                <w:rFonts w:cs="Arial"/>
-                <w:sz w:val="16"/>
-                <w:szCs w:val="16"/>
-              </w:rPr>
-              <w:t xml:space="preserve"> prescription record. </w:t>
-            </w:r>
-          </w:p>
-        </w:tc>
-        <w:tc>
-          <w:tcPr>
-            <w:tcW w:w="1232" w:type="dxa"/>
-          </w:tcPr>
-          <w:p>
-            <w:pPr>
-              <w:spacing w:before="80" w:after="80" w:line="240" w:lineRule="auto"/>
-              <w:rPr>
-                <w:rFonts w:cs="Arial"/>
-                <w:sz w:val="16"/>
-                <w:szCs w:val="16"/>
-              </w:rPr>
-            </w:pPr>
-            <w:r>
-              <w:rPr>
-                <w:rFonts w:cs="Arial"/>
-                <w:sz w:val="16"/>
-                <w:szCs w:val="16"/>
-              </w:rPr>
-              <w:t>HPCDS has to be functional</w:t>
-            </w:r>
-          </w:p>
-          <w:p>
-            <w:pPr>
-              <w:spacing w:before="80" w:after="80" w:line="240" w:lineRule="auto"/>
-              <w:rPr>
-                <w:rFonts w:cs="Arial"/>
-                <w:sz w:val="16"/>
-                <w:szCs w:val="16"/>
-              </w:rPr>
-            </w:pPr>
-            <w:r>
-              <w:rPr>
-                <w:rFonts w:cs="Arial"/>
-                <w:sz w:val="16"/>
-                <w:szCs w:val="16"/>
-              </w:rPr>
-              <w:t>PMS has to be functional</w:t>
-            </w:r>
-          </w:p>
-        </w:tc>
-        <w:tc>
-          <w:tcPr>
-            <w:tcW w:w="1275" w:type="dxa"/>
-          </w:tcPr>
-          <w:p>
-            <w:pPr>
-              <w:spacing w:before="80" w:after="80" w:line="240" w:lineRule="auto"/>
-              <w:rPr>
-                <w:rFonts w:cs="Arial"/>
-                <w:sz w:val="16"/>
-                <w:szCs w:val="16"/>
-              </w:rPr>
-            </w:pPr>
-            <w:r>
-              <w:rPr>
-                <w:rFonts w:cs="Arial"/>
-                <w:sz w:val="16"/>
-                <w:szCs w:val="16"/>
-              </w:rPr>
-              <w:t>Back end</w:t>
-            </w:r>
-          </w:p>
-          <w:p>
-            <w:pPr>
-              <w:spacing w:before="80" w:after="80" w:line="240" w:lineRule="auto"/>
-              <w:rPr>
-                <w:rFonts w:cs="Arial"/>
-                <w:sz w:val="16"/>
-                <w:szCs w:val="16"/>
-              </w:rPr>
-            </w:pPr>
-            <w:r>
-              <w:rPr>
-                <w:rFonts w:cs="Arial"/>
-                <w:sz w:val="16"/>
-                <w:szCs w:val="16"/>
-              </w:rPr>
-              <w:t xml:space="preserve">Well-designed source code </w:t>
-            </w:r>
-          </w:p>
-        </w:tc>
-        <w:tc>
-          <w:tcPr>
-            <w:tcW w:w="1134" w:type="dxa"/>
-          </w:tcPr>
-          <w:p>
-            <w:pPr>
-              <w:spacing w:before="80" w:after="80" w:line="240" w:lineRule="auto"/>
-            </w:pPr>
-            <w:r>
-              <w:rPr>
-                <w:sz w:val="16"/>
-              </w:rPr>
-              <w:t>Using HPCDS send a request to PMS, to cancel prescription  using test data</w:t>
-            </w:r>
-          </w:p>
-        </w:tc>
-        <w:tc>
-          <w:tcPr>
-            <w:tcW w:w="1134" w:type="dxa"/>
-          </w:tcPr>
-          <w:p>
-            <w:pPr>
-              <w:spacing w:before="80" w:after="80" w:line="240" w:lineRule="auto"/>
-            </w:pPr>
-            <w:r>
-              <w:rPr>
-                <w:sz w:val="16"/>
-              </w:rPr>
-              <w:t xml:space="preserve">Using HPCDS send a request to PMS, to prescription  </w:t>
+              <w:rPr>
+                <w:sz w:val="16"/>
+              </w:rPr>
+            </w:pPr>
+            <w:r>
+              <w:rPr>
+                <w:sz w:val="16"/>
+              </w:rPr>
+              <w:t>Using HPCDS send a request to PMS, to prescription</w:t>
+            </w:r>
+          </w:p>
+          <w:p>
+            <w:pPr>
+              <w:spacing w:before="80" w:after="80" w:line="240" w:lineRule="auto"/>
+            </w:pPr>
+            <w:r>
+              <w:rPr>
+                <w:rFonts w:cs="Arial"/>
+                <w:sz w:val="16"/>
+                <w:szCs w:val="16"/>
+              </w:rPr>
+              <w:t>29</w:t>
+            </w:r>
+            <w:r>
+              <w:rPr>
+                <w:rFonts w:cs="Arial"/>
+                <w:sz w:val="16"/>
+                <w:szCs w:val="16"/>
+              </w:rPr>
+              <w:t>/11/18</w:t>
+            </w:r>
+            <w:r>
+              <w:rPr>
+                <w:sz w:val="16"/>
+              </w:rPr>
+              <w:t xml:space="preserve">  </w:t>
             </w:r>
           </w:p>
         </w:tc>
@@ -4353,7 +5727,10 @@
               <w:spacing w:before="80" w:after="80" w:line="240" w:lineRule="auto"/>
             </w:pPr>
             <w:r>
-              <w:t>20/11/18</w:t>
+              <w:t>29</w:t>
+            </w:r>
+            <w:r>
+              <w:t>/11/18</w:t>
             </w:r>
           </w:p>
         </w:tc>
@@ -4415,7 +5792,10 @@
               <w:spacing w:before="80" w:after="80" w:line="240" w:lineRule="auto"/>
             </w:pPr>
             <w:r>
-              <w:t>20/11/18</w:t>
+              <w:t>29</w:t>
+            </w:r>
+            <w:r>
+              <w:t>/11/18</w:t>
             </w:r>
           </w:p>
         </w:tc>
@@ -8702,6 +10082,24 @@
 </file>
 
 <file path=customXml/item1.xml><?xml version="1.0" encoding="utf-8"?>
+<p:properties xmlns:p="http://schemas.microsoft.com/office/2006/metadata/properties" xmlns:xsi="http://www.w3.org/2001/XMLSchema-instance" xmlns:pc="http://schemas.microsoft.com/office/infopath/2007/PartnerControls">
+  <documentManagement>
+    <PublishingExpirationDate xmlns="http://schemas.microsoft.com/sharepoint/v3" xsi:nil="true"/>
+    <PublishingStartDate xmlns="http://schemas.microsoft.com/sharepoint/v3" xsi:nil="true"/>
+  </documentManagement>
+</p:properties>
+</file>
+
+<file path=customXml/item2.xml><?xml version="1.0" encoding="utf-8"?>
+<?mso-contentType ?>
+<FormTemplates xmlns="http://schemas.microsoft.com/sharepoint/v3/contenttype/forms">
+  <Display>DocumentLibraryForm</Display>
+  <Edit>DocumentLibraryForm</Edit>
+  <New>DocumentLibraryForm</New>
+</FormTemplates>
+</file>
+
+<file path=customXml/item3.xml><?xml version="1.0" encoding="utf-8"?>
 <ct:contentTypeSchema xmlns:ct="http://schemas.microsoft.com/office/2006/metadata/contentType" xmlns:ma="http://schemas.microsoft.com/office/2006/metadata/properties/metaAttributes" ct:_="" ma:_="" ma:contentTypeName="Document" ma:contentTypeID="0x010100A33DF2CB7CBF21488CE24248D7EFC793" ma:contentTypeVersion="2" ma:contentTypeDescription="Create a new document." ma:contentTypeScope="" ma:versionID="057395ed9529d017bd022b22e68f8596">
   <xsd:schema xmlns:xsd="http://www.w3.org/2001/XMLSchema" xmlns:xs="http://www.w3.org/2001/XMLSchema" xmlns:p="http://schemas.microsoft.com/office/2006/metadata/properties" xmlns:ns1="http://schemas.microsoft.com/sharepoint/v3" targetNamespace="http://schemas.microsoft.com/office/2006/metadata/properties" ma:root="true" ma:fieldsID="69998be921081f9b34d9aae6dbf37bad" ns1:_="">
     <xsd:import namespace="http://schemas.microsoft.com/sharepoint/v3"/>
@@ -8833,25 +10231,25 @@
 </ct:contentTypeSchema>
 </file>
 
-<file path=customXml/item2.xml><?xml version="1.0" encoding="utf-8"?>
-<?mso-contentType ?>
-<FormTemplates xmlns="http://schemas.microsoft.com/sharepoint/v3/contenttype/forms">
-  <Display>DocumentLibraryForm</Display>
-  <Edit>DocumentLibraryForm</Edit>
-  <New>DocumentLibraryForm</New>
-</FormTemplates>
+<file path=customXml/itemProps1.xml><?xml version="1.0" encoding="utf-8"?>
+<ds:datastoreItem xmlns:ds="http://schemas.openxmlformats.org/officeDocument/2006/customXml" ds:itemID="{AC5A791C-8CF9-437B-822B-BB421ABD8106}">
+  <ds:schemaRefs>
+    <ds:schemaRef ds:uri="http://schemas.microsoft.com/office/2006/metadata/properties"/>
+    <ds:schemaRef ds:uri="http://schemas.microsoft.com/office/infopath/2007/PartnerControls"/>
+    <ds:schemaRef ds:uri="http://schemas.microsoft.com/sharepoint/v3"/>
+  </ds:schemaRefs>
+</ds:datastoreItem>
 </file>
 
-<file path=customXml/item3.xml><?xml version="1.0" encoding="utf-8"?>
-<p:properties xmlns:p="http://schemas.microsoft.com/office/2006/metadata/properties" xmlns:xsi="http://www.w3.org/2001/XMLSchema-instance" xmlns:pc="http://schemas.microsoft.com/office/infopath/2007/PartnerControls">
-  <documentManagement>
-    <PublishingExpirationDate xmlns="http://schemas.microsoft.com/sharepoint/v3" xsi:nil="true"/>
-    <PublishingStartDate xmlns="http://schemas.microsoft.com/sharepoint/v3" xsi:nil="true"/>
-  </documentManagement>
-</p:properties>
+<file path=customXml/itemProps2.xml><?xml version="1.0" encoding="utf-8"?>
+<ds:datastoreItem xmlns:ds="http://schemas.openxmlformats.org/officeDocument/2006/customXml" ds:itemID="{3798DF46-F622-4C89-936C-12E7F9DDC8A0}">
+  <ds:schemaRefs>
+    <ds:schemaRef ds:uri="http://schemas.microsoft.com/sharepoint/v3/contenttype/forms"/>
+  </ds:schemaRefs>
+</ds:datastoreItem>
 </file>
 
-<file path=customXml/itemProps1.xml><?xml version="1.0" encoding="utf-8"?>
+<file path=customXml/itemProps3.xml><?xml version="1.0" encoding="utf-8"?>
 <ds:datastoreItem xmlns:ds="http://schemas.openxmlformats.org/officeDocument/2006/customXml" ds:itemID="{3E42320C-1B0A-44FE-8E7C-B32A5F4AEAC4}">
   <ds:schemaRefs>
     <ds:schemaRef ds:uri="http://schemas.microsoft.com/office/2006/metadata/contentType"/>
@@ -8867,22 +10265,4 @@
     <ds:schemaRef ds:uri="http://schemas.microsoft.com/internal/obd"/>
   </ds:schemaRefs>
 </ds:datastoreItem>
-</file>
-
-<file path=customXml/itemProps2.xml><?xml version="1.0" encoding="utf-8"?>
-<ds:datastoreItem xmlns:ds="http://schemas.openxmlformats.org/officeDocument/2006/customXml" ds:itemID="{3798DF46-F622-4C89-936C-12E7F9DDC8A0}">
-  <ds:schemaRefs>
-    <ds:schemaRef ds:uri="http://schemas.microsoft.com/sharepoint/v3/contenttype/forms"/>
-  </ds:schemaRefs>
-</ds:datastoreItem>
-</file>
-
-<file path=customXml/itemProps3.xml><?xml version="1.0" encoding="utf-8"?>
-<ds:datastoreItem xmlns:ds="http://schemas.openxmlformats.org/officeDocument/2006/customXml" ds:itemID="{AC5A791C-8CF9-437B-822B-BB421ABD8106}">
-  <ds:schemaRefs>
-    <ds:schemaRef ds:uri="http://schemas.microsoft.com/office/2006/metadata/properties"/>
-    <ds:schemaRef ds:uri="http://schemas.microsoft.com/office/infopath/2007/PartnerControls"/>
-    <ds:schemaRef ds:uri="http://schemas.microsoft.com/sharepoint/v3"/>
-  </ds:schemaRefs>
-</ds:datastoreItem>
 </file>
</xml_diff>